<commit_message>
updated requirements list (before client suggestions)
</commit_message>
<xml_diff>
--- a/requirements/Mohawk Engineering Project - Requirements List.docx
+++ b/requirements/Mohawk Engineering Project - Requirements List.docx
@@ -320,7 +320,7 @@
         <w:rPr>
           <w:rtl w:val="0"/>
         </w:rPr>
-        <w:t xml:space="preserve">Create an API that connects to PLC simulator </w:t>
+        <w:t xml:space="preserve">Create a C# or C++ application library that exposes a simplified API for interfacing with the Siemens PLC simulator</w:t>
       </w:r>
     </w:p>
     <w:p>
@@ -330,15 +330,66 @@
           <w:numId w:val="3"/>
         </w:numPr>
         <w:ind w:left="1440" w:hanging="360"/>
-        <w:rPr>
-          <w:u w:val="none"/>
-        </w:rPr>
-      </w:pPr>
-      <w:r>
-        <w:rPr>
-          <w:rtl w:val="0"/>
-        </w:rPr>
-        <w:t xml:space="preserve">API Requirements:</w:t>
+      </w:pPr>
+      <w:r>
+        <w:rPr>
+          <w:rtl w:val="0"/>
+        </w:rPr>
+        <w:t xml:space="preserve">Must be compatible with SIMATIC PLC S7-PLCSIM Advanced V3.0</w:t>
+      </w:r>
+    </w:p>
+    <w:p>
+      <w:pPr>
+        <w:numPr>
+          <w:ilvl w:val="1"/>
+          <w:numId w:val="3"/>
+        </w:numPr>
+        <w:ind w:left="1440" w:hanging="360"/>
+        <w:rPr>
+          <w:u w:val="none"/>
+        </w:rPr>
+      </w:pPr>
+      <w:r>
+        <w:rPr>
+          <w:rtl w:val="0"/>
+        </w:rPr>
+        <w:t xml:space="preserve">Library must be compatible with student machines running Windows</w:t>
+      </w:r>
+    </w:p>
+    <w:p>
+      <w:pPr>
+        <w:numPr>
+          <w:ilvl w:val="1"/>
+          <w:numId w:val="3"/>
+        </w:numPr>
+        <w:ind w:left="1440" w:hanging="360"/>
+        <w:rPr>
+          <w:u w:val="none"/>
+        </w:rPr>
+      </w:pPr>
+      <w:r>
+        <w:rPr>
+          <w:rtl w:val="0"/>
+        </w:rPr>
+        <w:t xml:space="preserve">The library must make it possible to build new applications to provide inputs to and consume outputs from the simulator</w:t>
+      </w:r>
+    </w:p>
+    <w:p>
+      <w:pPr>
+        <w:numPr>
+          <w:ilvl w:val="1"/>
+          <w:numId w:val="3"/>
+        </w:numPr>
+        <w:ind w:left="1440" w:hanging="360"/>
+        <w:rPr>
+          <w:u w:val="none"/>
+        </w:rPr>
+      </w:pPr>
+      <w:r>
+        <w:rPr>
+          <w:rtl w:val="0"/>
+        </w:rPr>
+        <w:t xml:space="preserve">Minimum API Requirements (“Must-have”)</w:t>
       </w:r>
     </w:p>
     <w:p>
@@ -395,6 +446,42 @@
     <w:p>
       <w:pPr>
         <w:numPr>
+          <w:ilvl w:val="2"/>
+          <w:numId w:val="3"/>
+        </w:numPr>
+        <w:ind w:left="2160" w:hanging="360"/>
+        <w:rPr>
+          <w:u w:val="none"/>
+        </w:rPr>
+      </w:pPr>
+      <w:r>
+        <w:rPr>
+          <w:rtl w:val="0"/>
+        </w:rPr>
+        <w:t xml:space="preserve">Must be able to address and interact with a running simulator </w:t>
+      </w:r>
+    </w:p>
+    <w:p>
+      <w:pPr>
+        <w:numPr>
+          <w:ilvl w:val="3"/>
+          <w:numId w:val="3"/>
+        </w:numPr>
+        <w:ind w:left="2880" w:hanging="360"/>
+        <w:rPr>
+          <w:u w:val="none"/>
+        </w:rPr>
+      </w:pPr>
+      <w:r>
+        <w:rPr>
+          <w:rtl w:val="0"/>
+        </w:rPr>
+        <w:t xml:space="preserve">Can use a constant or predetermined name</w:t>
+      </w:r>
+    </w:p>
+    <w:p>
+      <w:pPr>
+        <w:numPr>
           <w:ilvl w:val="1"/>
           <w:numId w:val="3"/>
         </w:numPr>
@@ -407,7 +494,7 @@
         <w:rPr>
           <w:rtl w:val="0"/>
         </w:rPr>
-        <w:t xml:space="preserve">PLC simulator uses ladder logic from Siemens TIA portal</w:t>
+        <w:t xml:space="preserve">Optional API features (“Nice-to-have”)</w:t>
       </w:r>
     </w:p>
     <w:p>
@@ -425,7 +512,7 @@
         <w:rPr>
           <w:rtl w:val="0"/>
         </w:rPr>
-        <w:t xml:space="preserve">Can assume ladder logic is already created</w:t>
+        <w:t xml:space="preserve">Tags</w:t>
       </w:r>
     </w:p>
     <w:p>
@@ -443,7 +530,61 @@
         <w:rPr>
           <w:rtl w:val="0"/>
         </w:rPr>
-        <w:t xml:space="preserve">Can assume TIA portal logic is named something constant</w:t>
+        <w:t xml:space="preserve">Simulating multiple PLC devices</w:t>
+      </w:r>
+    </w:p>
+    <w:p>
+      <w:pPr>
+        <w:numPr>
+          <w:ilvl w:val="2"/>
+          <w:numId w:val="3"/>
+        </w:numPr>
+        <w:ind w:left="2160" w:hanging="360"/>
+        <w:rPr>
+          <w:u w:val="none"/>
+        </w:rPr>
+      </w:pPr>
+      <w:r>
+        <w:rPr>
+          <w:rtl w:val="0"/>
+        </w:rPr>
+        <w:t xml:space="preserve">Auto-detection and selection of running simulators</w:t>
+      </w:r>
+    </w:p>
+    <w:p>
+      <w:pPr>
+        <w:numPr>
+          <w:ilvl w:val="1"/>
+          <w:numId w:val="3"/>
+        </w:numPr>
+        <w:ind w:left="1440" w:hanging="360"/>
+        <w:rPr>
+          <w:u w:val="none"/>
+        </w:rPr>
+      </w:pPr>
+      <w:r>
+        <w:rPr>
+          <w:rtl w:val="0"/>
+        </w:rPr>
+        <w:t xml:space="preserve">Additional Features</w:t>
+      </w:r>
+    </w:p>
+    <w:p>
+      <w:pPr>
+        <w:numPr>
+          <w:ilvl w:val="2"/>
+          <w:numId w:val="3"/>
+        </w:numPr>
+        <w:ind w:left="2160" w:hanging="360"/>
+        <w:rPr>
+          <w:u w:val="none"/>
+        </w:rPr>
+      </w:pPr>
+      <w:r>
+        <w:rPr>
+          <w:rtl w:val="0"/>
+        </w:rPr>
+        <w:t xml:space="preserve">Logging facilities to aid with debugging</w:t>
       </w:r>
     </w:p>
     <w:p>
@@ -479,7 +620,25 @@
         <w:rPr>
           <w:rtl w:val="0"/>
         </w:rPr>
-        <w:t xml:space="preserve">Basic simulation/control of a cylinder (connect, control, pass digital I/O)</w:t>
+        <w:t xml:space="preserve">Game must run concurrently along with the TIA portal and Simulator</w:t>
+      </w:r>
+    </w:p>
+    <w:p>
+      <w:pPr>
+        <w:numPr>
+          <w:ilvl w:val="2"/>
+          <w:numId w:val="3"/>
+        </w:numPr>
+        <w:ind w:left="2160" w:hanging="360"/>
+        <w:rPr>
+          <w:u w:val="none"/>
+        </w:rPr>
+      </w:pPr>
+      <w:r>
+        <w:rPr>
+          <w:rtl w:val="0"/>
+        </w:rPr>
+        <w:t xml:space="preserve">Game behavior should update to reflect PLC design currently applied to the simulator from TIA portal</w:t>
       </w:r>
     </w:p>
     <w:p>
@@ -497,16 +656,52 @@
         <w:rPr>
           <w:rtl w:val="0"/>
         </w:rPr>
-        <w:t xml:space="preserve">Basic simulation/control of a tank level control (add analog I/O)</w:t>
-      </w:r>
-    </w:p>
-    <w:p>
-      <w:pPr>
-        <w:numPr>
-          <w:ilvl w:val="1"/>
-          <w:numId w:val="3"/>
-        </w:numPr>
-        <w:ind w:left="1440" w:hanging="360"/>
+        <w:t xml:space="preserve">No specific type of game required. Suggested game examples:</w:t>
+      </w:r>
+    </w:p>
+    <w:p>
+      <w:pPr>
+        <w:numPr>
+          <w:ilvl w:val="2"/>
+          <w:numId w:val="3"/>
+        </w:numPr>
+        <w:ind w:left="2160" w:hanging="360"/>
+        <w:rPr>
+          <w:u w:val="none"/>
+        </w:rPr>
+      </w:pPr>
+      <w:r>
+        <w:rPr>
+          <w:rtl w:val="0"/>
+        </w:rPr>
+        <w:t xml:space="preserve">Basic simulation/control of a hydraulic cylinder (connect, control, pass digital I/O)</w:t>
+      </w:r>
+    </w:p>
+    <w:p>
+      <w:pPr>
+        <w:numPr>
+          <w:ilvl w:val="2"/>
+          <w:numId w:val="3"/>
+        </w:numPr>
+        <w:ind w:left="2160" w:hanging="360"/>
+        <w:rPr>
+          <w:u w:val="none"/>
+        </w:rPr>
+      </w:pPr>
+      <w:r>
+        <w:rPr>
+          <w:rtl w:val="0"/>
+        </w:rPr>
+        <w:t xml:space="preserve">Basic simulation/control of a water tank level control (add analog I/O)</w:t>
+      </w:r>
+    </w:p>
+    <w:p>
+      <w:pPr>
+        <w:numPr>
+          <w:ilvl w:val="2"/>
+          <w:numId w:val="3"/>
+        </w:numPr>
+        <w:ind w:left="2160" w:hanging="360"/>
         <w:rPr>
           <w:u w:val="none"/>
         </w:rPr>
@@ -591,25 +786,25 @@
         <w:rPr>
           <w:rtl w:val="0"/>
         </w:rPr>
-        <w:t xml:space="preserve">Proof of concept game must be aesthetic</w:t>
-      </w:r>
-    </w:p>
-    <w:p>
-      <w:pPr>
-        <w:numPr>
-          <w:ilvl w:val="0"/>
-          <w:numId w:val="3"/>
-        </w:numPr>
-        <w:ind w:left="720" w:hanging="360"/>
-        <w:rPr>
-          <w:u w:val="none"/>
-        </w:rPr>
-      </w:pPr>
-      <w:r>
-        <w:rPr>
-          <w:rtl w:val="0"/>
-        </w:rPr>
-        <w:t xml:space="preserve">API documentation must be accurate and complete</w:t>
+        <w:t xml:space="preserve">Proof of concept game must be aesthetically pleasing</w:t>
+      </w:r>
+    </w:p>
+    <w:p>
+      <w:pPr>
+        <w:numPr>
+          <w:ilvl w:val="0"/>
+          <w:numId w:val="3"/>
+        </w:numPr>
+        <w:ind w:left="720" w:hanging="360"/>
+        <w:rPr>
+          <w:u w:val="none"/>
+        </w:rPr>
+      </w:pPr>
+      <w:r>
+        <w:rPr>
+          <w:rtl w:val="0"/>
+        </w:rPr>
+        <w:t xml:space="preserve">API documentation must be accurate and complete for future use</w:t>
       </w:r>
       <w:r>
         <w:rPr>
@@ -694,7 +889,7 @@
         <w:rPr>
           <w:rtl w:val="0"/>
         </w:rPr>
-        <w:t xml:space="preserve">Logging of what users do is a nice to have</w:t>
+        <w:t xml:space="preserve">User logging to show any warnings</w:t>
       </w:r>
     </w:p>
     <w:p>
@@ -726,25 +921,43 @@
         <w:rPr>
           <w:rtl w:val="0"/>
         </w:rPr>
-        <w:t xml:space="preserve">API must receive input/output in real time from PLC sim</w:t>
-      </w:r>
-    </w:p>
-    <w:p>
-      <w:pPr>
-        <w:numPr>
-          <w:ilvl w:val="0"/>
-          <w:numId w:val="3"/>
-        </w:numPr>
-        <w:ind w:left="720" w:hanging="360"/>
-        <w:rPr>
-          <w:u w:val="none"/>
-        </w:rPr>
-      </w:pPr>
-      <w:r>
-        <w:rPr>
-          <w:rtl w:val="0"/>
-        </w:rPr>
-        <w:t xml:space="preserve">Game must then display API info within a reasonable time</w:t>
+        <w:t xml:space="preserve">API must pass input/output in real time from PLC simulator</w:t>
+      </w:r>
+    </w:p>
+    <w:p>
+      <w:pPr>
+        <w:numPr>
+          <w:ilvl w:val="0"/>
+          <w:numId w:val="3"/>
+        </w:numPr>
+        <w:ind w:left="720" w:hanging="360"/>
+        <w:rPr>
+          <w:u w:val="none"/>
+        </w:rPr>
+      </w:pPr>
+      <w:r>
+        <w:rPr>
+          <w:rtl w:val="0"/>
+        </w:rPr>
+        <w:t xml:space="preserve">Game must display API output within a reasonable time</w:t>
+      </w:r>
+    </w:p>
+    <w:p>
+      <w:pPr>
+        <w:numPr>
+          <w:ilvl w:val="0"/>
+          <w:numId w:val="3"/>
+        </w:numPr>
+        <w:ind w:left="720" w:hanging="360"/>
+        <w:rPr>
+          <w:u w:val="none"/>
+        </w:rPr>
+      </w:pPr>
+      <w:r>
+        <w:rPr>
+          <w:rtl w:val="0"/>
+        </w:rPr>
+        <w:t xml:space="preserve">Game must send API user input quickly to ensure a smooth gaming experience</w:t>
       </w:r>
     </w:p>
     <w:p>
@@ -773,7 +986,7 @@
         <w:rPr>
           <w:rtl w:val="0"/>
         </w:rPr>
-        <w:t xml:space="preserve">Proper documentation necessary for API for proper installability and potential new games</w:t>
+        <w:t xml:space="preserve">High quality documentation for API usage, installation, and development of new games</w:t>
       </w:r>
     </w:p>
     <w:p>
@@ -806,13 +1019,8 @@
         <w:rPr>
           <w:rtl w:val="0"/>
         </w:rPr>
-        <w:t xml:space="preserve">User activity monitoring is a nice to have</w:t>
-      </w:r>
-    </w:p>
-    <w:p>
-      <w:pPr>
-        <w:rPr/>
-      </w:pPr>
+        <w:t xml:space="preserve">User activity monitoring</w:t>
+      </w:r>
       <w:r>
         <w:rPr>
           <w:rtl w:val="0"/>
@@ -830,9 +1038,6 @@
       <w:bookmarkStart w:colFirst="0" w:colLast="0" w:name="_przfegl88pwc" w:id="2"/>
       <w:bookmarkEnd w:id="2"/>
       <w:r>
-        <w:br w:type="page"/>
-      </w:r>
-      <w:r>
         <w:rPr>
           <w:rtl w:val="0"/>
         </w:rPr>
@@ -853,9 +1058,9 @@
         <w:rPr/>
         <w:drawing>
           <wp:inline distB="114300" distT="114300" distL="114300" distR="114300">
-            <wp:extent cx="5943600" cy="3022600"/>
+            <wp:extent cx="5943600" cy="2946400"/>
             <wp:effectExtent b="0" l="0" r="0" t="0"/>
-            <wp:docPr id="1" name="image2.png"/>
+            <wp:docPr id="2" name="image2.png"/>
             <a:graphic>
               <a:graphicData uri="http://schemas.openxmlformats.org/drawingml/2006/picture">
                 <pic:pic>
@@ -873,7 +1078,7 @@
                   <pic:spPr>
                     <a:xfrm>
                       <a:off x="0" y="0"/>
-                      <a:ext cx="5943600" cy="3022600"/>
+                      <a:ext cx="5943600" cy="2946400"/>
                     </a:xfrm>
                     <a:prstGeom prst="rect"/>
                     <a:ln/>
@@ -892,17 +1097,6 @@
     </w:p>
     <w:p>
       <w:pPr>
-        <w:spacing w:after="240" w:before="240" w:lineRule="auto"/>
-        <w:rPr/>
-      </w:pPr>
-      <w:r>
-        <w:rPr>
-          <w:rtl w:val="0"/>
-        </w:rPr>
-      </w:r>
-    </w:p>
-    <w:p>
-      <w:pPr>
         <w:pStyle w:val="Heading2"/>
         <w:keepNext w:val="0"/>
         <w:keepLines w:val="0"/>
@@ -915,6 +1109,41 @@
         <w:rPr>
           <w:rtl w:val="0"/>
         </w:rPr>
+      </w:r>
+    </w:p>
+    <w:p>
+      <w:pPr>
+        <w:pStyle w:val="Heading2"/>
+        <w:keepNext w:val="0"/>
+        <w:keepLines w:val="0"/>
+        <w:spacing w:after="40" w:before="240" w:lineRule="auto"/>
+        <w:rPr/>
+      </w:pPr>
+      <w:bookmarkStart w:colFirst="0" w:colLast="0" w:name="_qolantd0f0bc" w:id="4"/>
+      <w:bookmarkEnd w:id="4"/>
+      <w:r>
+        <w:br w:type="page"/>
+      </w:r>
+      <w:r>
+        <w:rPr>
+          <w:rtl w:val="0"/>
+        </w:rPr>
+      </w:r>
+    </w:p>
+    <w:p>
+      <w:pPr>
+        <w:pStyle w:val="Heading2"/>
+        <w:keepNext w:val="0"/>
+        <w:keepLines w:val="0"/>
+        <w:spacing w:after="40" w:before="240" w:lineRule="auto"/>
+        <w:rPr/>
+      </w:pPr>
+      <w:bookmarkStart w:colFirst="0" w:colLast="0" w:name="_q0j173ig6ey" w:id="5"/>
+      <w:bookmarkEnd w:id="5"/>
+      <w:r>
+        <w:rPr>
+          <w:rtl w:val="0"/>
+        </w:rPr>
         <w:t xml:space="preserve">System Architecture/Communication Diagram</w:t>
       </w:r>
     </w:p>
@@ -930,7 +1159,7 @@
           <wp:inline distB="114300" distT="114300" distL="114300" distR="114300">
             <wp:extent cx="4514850" cy="1552575"/>
             <wp:effectExtent b="0" l="0" r="0" t="0"/>
-            <wp:docPr id="2" name="image1.jpg"/>
+            <wp:docPr id="1" name="image1.jpg"/>
             <a:graphic>
               <a:graphicData uri="http://schemas.openxmlformats.org/drawingml/2006/picture">
                 <pic:pic>
@@ -973,8 +1202,8 @@
         <w:spacing w:after="40" w:before="240" w:lineRule="auto"/>
         <w:rPr/>
       </w:pPr>
-      <w:bookmarkStart w:colFirst="0" w:colLast="0" w:name="_eh6ejzadcq3j" w:id="4"/>
-      <w:bookmarkEnd w:id="4"/>
+      <w:bookmarkStart w:colFirst="0" w:colLast="0" w:name="_872454cptl19" w:id="6"/>
+      <w:bookmarkEnd w:id="6"/>
       <w:r>
         <w:rPr>
           <w:rtl w:val="0"/>
@@ -985,40 +1214,146 @@
     <w:p>
       <w:pPr>
         <w:spacing w:after="240" w:before="240" w:lineRule="auto"/>
-        <w:rPr/>
-      </w:pPr>
-      <w:r>
-        <w:rPr>
-          <w:rtl w:val="0"/>
-        </w:rPr>
-        <w:t xml:space="preserve">Include a list of Risks to project success and the mitigation strategy if these arise.  It is important here to ensure that you have a back-up plan if one of the requirements runs into difficulty.  For example, if your project must get access to a database residing on another system but cannot get access for some technical reason, a backup plan may be to build a simple substitute database to allow the other aspects of the project to continue.</w:t>
+        <w:rPr>
+          <w:b w:val="1"/>
+        </w:rPr>
+      </w:pPr>
+      <w:r>
+        <w:rPr>
+          <w:b w:val="1"/>
+          <w:rtl w:val="0"/>
+        </w:rPr>
+        <w:t xml:space="preserve">Potential Risks</w:t>
+      </w:r>
+    </w:p>
+    <w:p>
+      <w:pPr>
+        <w:numPr>
+          <w:ilvl w:val="0"/>
+          <w:numId w:val="1"/>
+        </w:numPr>
+        <w:spacing w:after="0" w:afterAutospacing="0" w:before="240" w:lineRule="auto"/>
+        <w:ind w:left="720" w:hanging="360"/>
+        <w:rPr/>
+      </w:pPr>
+      <w:r>
+        <w:rPr>
+          <w:rtl w:val="0"/>
+        </w:rPr>
+        <w:t xml:space="preserve">The Simulator API is buggy or broken for the C++ interface, C# interface, or both</w:t>
+      </w:r>
+    </w:p>
+    <w:p>
+      <w:pPr>
+        <w:numPr>
+          <w:ilvl w:val="0"/>
+          <w:numId w:val="1"/>
+        </w:numPr>
+        <w:spacing w:after="0" w:afterAutospacing="0" w:before="0" w:beforeAutospacing="0" w:lineRule="auto"/>
+        <w:ind w:left="720" w:hanging="360"/>
+      </w:pPr>
+      <w:r>
+        <w:rPr>
+          <w:rtl w:val="0"/>
+        </w:rPr>
+        <w:t xml:space="preserve">The Simulator API is consistently unreliable or unstable</w:t>
+      </w:r>
+    </w:p>
+    <w:p>
+      <w:pPr>
+        <w:numPr>
+          <w:ilvl w:val="0"/>
+          <w:numId w:val="1"/>
+        </w:numPr>
+        <w:spacing w:after="0" w:afterAutospacing="0" w:before="0" w:beforeAutospacing="0" w:lineRule="auto"/>
+        <w:ind w:left="720" w:hanging="360"/>
+      </w:pPr>
+      <w:r>
+        <w:rPr>
+          <w:rtl w:val="0"/>
+        </w:rPr>
+        <w:t xml:space="preserve">The Simulator API cannot be greatly simplified</w:t>
+      </w:r>
+    </w:p>
+    <w:p>
+      <w:pPr>
+        <w:numPr>
+          <w:ilvl w:val="0"/>
+          <w:numId w:val="1"/>
+        </w:numPr>
+        <w:spacing w:after="0" w:afterAutospacing="0" w:before="0" w:beforeAutospacing="0" w:lineRule="auto"/>
+        <w:ind w:left="720" w:hanging="360"/>
+        <w:rPr>
+          <w:u w:val="none"/>
+        </w:rPr>
+      </w:pPr>
+      <w:r>
+        <w:rPr>
+          <w:rtl w:val="0"/>
+        </w:rPr>
+        <w:t xml:space="preserve">The Simulator API library takes longer than expected to produce, and there is not enough time to develop a game or POC</w:t>
+      </w:r>
+    </w:p>
+    <w:p>
+      <w:pPr>
+        <w:numPr>
+          <w:ilvl w:val="0"/>
+          <w:numId w:val="1"/>
+        </w:numPr>
+        <w:spacing w:after="0" w:afterAutospacing="0" w:before="0" w:beforeAutospacing="0" w:lineRule="auto"/>
+        <w:ind w:left="720" w:hanging="360"/>
+        <w:rPr>
+          <w:u w:val="none"/>
+        </w:rPr>
+      </w:pPr>
+      <w:r>
+        <w:rPr>
+          <w:rtl w:val="0"/>
+        </w:rPr>
+        <w:t xml:space="preserve">There is difficulty running and using the TIA Portal while the game is running. For example, it may not update adequately quickly, or the simulator must be refreshed manually</w:t>
+      </w:r>
+    </w:p>
+    <w:p>
+      <w:pPr>
+        <w:numPr>
+          <w:ilvl w:val="0"/>
+          <w:numId w:val="1"/>
+        </w:numPr>
+        <w:spacing w:after="0" w:afterAutospacing="0" w:before="0" w:beforeAutospacing="0" w:lineRule="auto"/>
+        <w:ind w:left="720" w:hanging="360"/>
+        <w:rPr>
+          <w:u w:val="none"/>
+        </w:rPr>
+      </w:pPr>
+      <w:r>
+        <w:rPr>
+          <w:rtl w:val="0"/>
+        </w:rPr>
+        <w:t xml:space="preserve">The game or API crashes randomly</w:t>
+      </w:r>
+    </w:p>
+    <w:p>
+      <w:pPr>
+        <w:numPr>
+          <w:ilvl w:val="0"/>
+          <w:numId w:val="1"/>
+        </w:numPr>
+        <w:spacing w:after="240" w:before="0" w:beforeAutospacing="0" w:lineRule="auto"/>
+        <w:ind w:left="720" w:hanging="360"/>
+        <w:rPr>
+          <w:u w:val="none"/>
+        </w:rPr>
+      </w:pPr>
+      <w:r>
+        <w:rPr>
+          <w:rtl w:val="0"/>
+        </w:rPr>
+        <w:t xml:space="preserve">Hardware failure, hard drive becomes unusable</w:t>
       </w:r>
     </w:p>
     <w:p>
       <w:pPr>
         <w:spacing w:after="240" w:before="240" w:lineRule="auto"/>
-        <w:rPr/>
-      </w:pPr>
-      <w:r>
-        <w:rPr>
-          <w:rtl w:val="0"/>
-        </w:rPr>
-      </w:r>
-    </w:p>
-    <w:p>
-      <w:pPr>
-        <w:spacing w:after="240" w:before="240" w:lineRule="auto"/>
-        <w:rPr/>
-      </w:pPr>
-      <w:r>
-        <w:rPr>
-          <w:rtl w:val="0"/>
-        </w:rPr>
-      </w:r>
-    </w:p>
-    <w:p>
-      <w:pPr>
-        <w:spacing w:after="240" w:before="240" w:lineRule="auto"/>
         <w:rPr>
           <w:b w:val="1"/>
         </w:rPr>
@@ -1028,14 +1363,14 @@
           <w:b w:val="1"/>
           <w:rtl w:val="0"/>
         </w:rPr>
-        <w:t xml:space="preserve">Potential Risks</w:t>
-      </w:r>
-    </w:p>
-    <w:p>
-      <w:pPr>
-        <w:numPr>
-          <w:ilvl w:val="0"/>
-          <w:numId w:val="1"/>
+        <w:t xml:space="preserve">Mitigation Strategy</w:t>
+      </w:r>
+    </w:p>
+    <w:p>
+      <w:pPr>
+        <w:numPr>
+          <w:ilvl w:val="0"/>
+          <w:numId w:val="2"/>
         </w:numPr>
         <w:spacing w:after="0" w:afterAutospacing="0" w:before="240" w:lineRule="auto"/>
         <w:ind w:left="720" w:hanging="360"/>
@@ -1045,46 +1380,52 @@
         <w:rPr>
           <w:rtl w:val="0"/>
         </w:rPr>
-        <w:t xml:space="preserve">The Simulator API is buggy or broken for the C++ interface, C# interface, or both</w:t>
-      </w:r>
-    </w:p>
-    <w:p>
-      <w:pPr>
-        <w:numPr>
-          <w:ilvl w:val="0"/>
-          <w:numId w:val="1"/>
+        <w:t xml:space="preserve">Use a lower-level interface and avoid using the provided language-specific API libraries directly. Eg. communicate with the simulator directly over TCP-IP</w:t>
+      </w:r>
+    </w:p>
+    <w:p>
+      <w:pPr>
+        <w:numPr>
+          <w:ilvl w:val="0"/>
+          <w:numId w:val="2"/>
         </w:numPr>
         <w:spacing w:after="0" w:afterAutospacing="0" w:before="0" w:beforeAutospacing="0" w:lineRule="auto"/>
         <w:ind w:left="720" w:hanging="360"/>
-      </w:pPr>
-      <w:r>
-        <w:rPr>
-          <w:rtl w:val="0"/>
-        </w:rPr>
-        <w:t xml:space="preserve">The Simulator API is consistently unreliable or unstable</w:t>
-      </w:r>
-    </w:p>
-    <w:p>
-      <w:pPr>
-        <w:numPr>
-          <w:ilvl w:val="0"/>
-          <w:numId w:val="1"/>
+        <w:rPr>
+          <w:u w:val="none"/>
+        </w:rPr>
+      </w:pPr>
+      <w:r>
+        <w:rPr>
+          <w:rtl w:val="0"/>
+        </w:rPr>
+        <w:t xml:space="preserve">Find alternative ways of achieving the same functionality and apply “workarounds” by avoiding code paths or features that invoke simulator instability</w:t>
+      </w:r>
+    </w:p>
+    <w:p>
+      <w:pPr>
+        <w:numPr>
+          <w:ilvl w:val="0"/>
+          <w:numId w:val="2"/>
         </w:numPr>
         <w:spacing w:after="0" w:afterAutospacing="0" w:before="0" w:beforeAutospacing="0" w:lineRule="auto"/>
         <w:ind w:left="720" w:hanging="360"/>
-      </w:pPr>
-      <w:r>
-        <w:rPr>
-          <w:rtl w:val="0"/>
-        </w:rPr>
-        <w:t xml:space="preserve">The Simulator API cannot be greatly simplified</w:t>
-      </w:r>
-    </w:p>
-    <w:p>
-      <w:pPr>
-        <w:numPr>
-          <w:ilvl w:val="0"/>
-          <w:numId w:val="1"/>
+        <w:rPr>
+          <w:u w:val="none"/>
+        </w:rPr>
+      </w:pPr>
+      <w:r>
+        <w:rPr>
+          <w:rtl w:val="0"/>
+        </w:rPr>
+        <w:t xml:space="preserve">Shift emphasis on project to documentation. Reduce scope of library, and provide a set of “starter templates” for using the API with a set of minimal functionality</w:t>
+      </w:r>
+    </w:p>
+    <w:p>
+      <w:pPr>
+        <w:numPr>
+          <w:ilvl w:val="0"/>
+          <w:numId w:val="2"/>
         </w:numPr>
         <w:spacing w:after="0" w:afterAutospacing="0" w:before="0" w:beforeAutospacing="0" w:lineRule="auto"/>
         <w:ind w:left="720" w:hanging="360"/>
@@ -1096,14 +1437,52 @@
         <w:rPr>
           <w:rtl w:val="0"/>
         </w:rPr>
-        <w:t xml:space="preserve">The Simulator API library takes longer than expected to produce, and there is not enough time to develop a game or POC</w:t>
-      </w:r>
-    </w:p>
-    <w:p>
-      <w:pPr>
-        <w:numPr>
-          <w:ilvl w:val="0"/>
-          <w:numId w:val="1"/>
+        <w:t xml:space="preserve">Work on the game/POC and the simulator library in parallel. Design the POC based on the planned design of the library before it is complete.</w:t>
+      </w:r>
+    </w:p>
+    <w:p>
+      <w:pPr>
+        <w:numPr>
+          <w:ilvl w:val="0"/>
+          <w:numId w:val="2"/>
+        </w:numPr>
+        <w:spacing w:after="0" w:afterAutospacing="0" w:before="0" w:beforeAutospacing="0" w:lineRule="auto"/>
+        <w:ind w:left="720" w:hanging="360"/>
+        <w:rPr>
+          <w:u w:val="none"/>
+        </w:rPr>
+      </w:pPr>
+      <w:r>
+        <w:rPr>
+          <w:rtl w:val="0"/>
+        </w:rPr>
+        <w:t xml:space="preserve">Look for workarounds in the API. In the worst case scenario, include instructions in-game on how to use the simulator/portal most effectively while the game is running.</w:t>
+      </w:r>
+    </w:p>
+    <w:p>
+      <w:pPr>
+        <w:numPr>
+          <w:ilvl w:val="0"/>
+          <w:numId w:val="2"/>
+        </w:numPr>
+        <w:spacing w:after="0" w:afterAutospacing="0" w:before="0" w:beforeAutospacing="0" w:lineRule="auto"/>
+        <w:ind w:left="720" w:hanging="360"/>
+        <w:rPr>
+          <w:u w:val="none"/>
+        </w:rPr>
+      </w:pPr>
+      <w:r>
+        <w:rPr>
+          <w:rtl w:val="0"/>
+        </w:rPr>
+        <w:t xml:space="preserve">Create logging during our development to ensure we know why crashes occur</w:t>
+      </w:r>
+    </w:p>
+    <w:p>
+      <w:pPr>
+        <w:numPr>
+          <w:ilvl w:val="0"/>
+          <w:numId w:val="2"/>
         </w:numPr>
         <w:spacing w:after="240" w:before="0" w:beforeAutospacing="0" w:lineRule="auto"/>
         <w:ind w:left="720" w:hanging="360"/>
@@ -1115,115 +1494,7 @@
         <w:rPr>
           <w:rtl w:val="0"/>
         </w:rPr>
-        <w:t xml:space="preserve">There is difficulty running and using the TIA Portal while the game is running. For example, it may not update adequately quickly, or the simulator must be refreshed manually</w:t>
-      </w:r>
-    </w:p>
-    <w:p>
-      <w:pPr>
-        <w:spacing w:after="240" w:before="240" w:lineRule="auto"/>
-        <w:rPr>
-          <w:b w:val="1"/>
-        </w:rPr>
-      </w:pPr>
-      <w:r>
-        <w:rPr>
-          <w:b w:val="1"/>
-          <w:rtl w:val="0"/>
-        </w:rPr>
-        <w:t xml:space="preserve">Mitigation Strategy</w:t>
-      </w:r>
-    </w:p>
-    <w:p>
-      <w:pPr>
-        <w:numPr>
-          <w:ilvl w:val="0"/>
-          <w:numId w:val="2"/>
-        </w:numPr>
-        <w:spacing w:after="0" w:afterAutospacing="0" w:before="240" w:lineRule="auto"/>
-        <w:ind w:left="720" w:hanging="360"/>
-        <w:rPr/>
-      </w:pPr>
-      <w:r>
-        <w:rPr>
-          <w:rtl w:val="0"/>
-        </w:rPr>
-        <w:t xml:space="preserve">Use a lower-level interface and avoid using the provided language-specific API libraries directly. Eg. communicate with the simulator directly over TCP-IP</w:t>
-      </w:r>
-    </w:p>
-    <w:p>
-      <w:pPr>
-        <w:numPr>
-          <w:ilvl w:val="0"/>
-          <w:numId w:val="2"/>
-        </w:numPr>
-        <w:spacing w:after="0" w:afterAutospacing="0" w:before="0" w:beforeAutospacing="0" w:lineRule="auto"/>
-        <w:ind w:left="720" w:hanging="360"/>
-        <w:rPr>
-          <w:u w:val="none"/>
-        </w:rPr>
-      </w:pPr>
-      <w:r>
-        <w:rPr>
-          <w:rtl w:val="0"/>
-        </w:rPr>
-        <w:t xml:space="preserve">Find alternative ways of achieving the same functionality and apply “workarounds” by avoiding code paths or features that invoke simulator instability</w:t>
-      </w:r>
-    </w:p>
-    <w:p>
-      <w:pPr>
-        <w:numPr>
-          <w:ilvl w:val="0"/>
-          <w:numId w:val="2"/>
-        </w:numPr>
-        <w:spacing w:after="0" w:afterAutospacing="0" w:before="0" w:beforeAutospacing="0" w:lineRule="auto"/>
-        <w:ind w:left="720" w:hanging="360"/>
-        <w:rPr>
-          <w:u w:val="none"/>
-        </w:rPr>
-      </w:pPr>
-      <w:r>
-        <w:rPr>
-          <w:rtl w:val="0"/>
-        </w:rPr>
-        <w:t xml:space="preserve">Shift emphasis on project to documentation. Reduce scope of library, and provide a set of “starter templates” for using the API with a set of minimal functionality</w:t>
-      </w:r>
-    </w:p>
-    <w:p>
-      <w:pPr>
-        <w:numPr>
-          <w:ilvl w:val="0"/>
-          <w:numId w:val="2"/>
-        </w:numPr>
-        <w:spacing w:after="0" w:afterAutospacing="0" w:before="0" w:beforeAutospacing="0" w:lineRule="auto"/>
-        <w:ind w:left="720" w:hanging="360"/>
-        <w:rPr>
-          <w:u w:val="none"/>
-        </w:rPr>
-      </w:pPr>
-      <w:r>
-        <w:rPr>
-          <w:rtl w:val="0"/>
-        </w:rPr>
-        <w:t xml:space="preserve">Work on the game/POC and the simulator library in parallel. Design the POC based on the planned design of the library before it is complete.</w:t>
-      </w:r>
-    </w:p>
-    <w:p>
-      <w:pPr>
-        <w:numPr>
-          <w:ilvl w:val="0"/>
-          <w:numId w:val="2"/>
-        </w:numPr>
-        <w:spacing w:after="240" w:before="0" w:beforeAutospacing="0" w:lineRule="auto"/>
-        <w:ind w:left="720" w:hanging="360"/>
-        <w:rPr>
-          <w:u w:val="none"/>
-        </w:rPr>
-      </w:pPr>
-      <w:r>
-        <w:rPr>
-          <w:rtl w:val="0"/>
-        </w:rPr>
-        <w:t xml:space="preserve">Look for workarounds in the API. In the worst case scenario, include instructions in-game on how to use the simulator/portal most effectively while the game is running.</w:t>
+        <w:t xml:space="preserve">Create regular backups using extra hard drives/VM save states</w:t>
       </w:r>
       <w:r>
         <w:rPr>

</xml_diff>

<commit_message>
final requirements doc/system diagram
</commit_message>
<xml_diff>
--- a/requirements/Mohawk Engineering Project - Requirements List.docx
+++ b/requirements/Mohawk Engineering Project - Requirements List.docx
@@ -309,7 +309,7 @@
       <w:pPr>
         <w:numPr>
           <w:ilvl w:val="0"/>
-          <w:numId w:val="3"/>
+          <w:numId w:val="2"/>
         </w:numPr>
         <w:ind w:left="720" w:hanging="360"/>
         <w:rPr>
@@ -327,7 +327,7 @@
       <w:pPr>
         <w:numPr>
           <w:ilvl w:val="1"/>
-          <w:numId w:val="3"/>
+          <w:numId w:val="2"/>
         </w:numPr>
         <w:ind w:left="1440" w:hanging="360"/>
       </w:pPr>
@@ -342,7 +342,7 @@
       <w:pPr>
         <w:numPr>
           <w:ilvl w:val="1"/>
-          <w:numId w:val="3"/>
+          <w:numId w:val="2"/>
         </w:numPr>
         <w:ind w:left="1440" w:hanging="360"/>
         <w:rPr>
@@ -360,7 +360,7 @@
       <w:pPr>
         <w:numPr>
           <w:ilvl w:val="1"/>
-          <w:numId w:val="3"/>
+          <w:numId w:val="2"/>
         </w:numPr>
         <w:ind w:left="1440" w:hanging="360"/>
         <w:rPr>
@@ -378,7 +378,7 @@
       <w:pPr>
         <w:numPr>
           <w:ilvl w:val="1"/>
-          <w:numId w:val="3"/>
+          <w:numId w:val="2"/>
         </w:numPr>
         <w:ind w:left="1440" w:hanging="360"/>
         <w:rPr>
@@ -396,7 +396,7 @@
       <w:pPr>
         <w:numPr>
           <w:ilvl w:val="2"/>
-          <w:numId w:val="3"/>
+          <w:numId w:val="2"/>
         </w:numPr>
         <w:ind w:left="2160" w:hanging="360"/>
       </w:pPr>
@@ -411,7 +411,7 @@
       <w:pPr>
         <w:numPr>
           <w:ilvl w:val="2"/>
-          <w:numId w:val="3"/>
+          <w:numId w:val="2"/>
         </w:numPr>
         <w:ind w:left="2160" w:hanging="360"/>
         <w:rPr>
@@ -429,7 +429,7 @@
       <w:pPr>
         <w:numPr>
           <w:ilvl w:val="2"/>
-          <w:numId w:val="3"/>
+          <w:numId w:val="2"/>
         </w:numPr>
         <w:ind w:left="2160" w:hanging="360"/>
         <w:rPr>
@@ -447,7 +447,7 @@
       <w:pPr>
         <w:numPr>
           <w:ilvl w:val="2"/>
-          <w:numId w:val="3"/>
+          <w:numId w:val="2"/>
         </w:numPr>
         <w:ind w:left="2160" w:hanging="360"/>
         <w:rPr>
@@ -465,7 +465,7 @@
       <w:pPr>
         <w:numPr>
           <w:ilvl w:val="3"/>
-          <w:numId w:val="3"/>
+          <w:numId w:val="2"/>
         </w:numPr>
         <w:ind w:left="2880" w:hanging="360"/>
         <w:rPr>
@@ -483,7 +483,7 @@
       <w:pPr>
         <w:numPr>
           <w:ilvl w:val="1"/>
-          <w:numId w:val="3"/>
+          <w:numId w:val="2"/>
         </w:numPr>
         <w:ind w:left="1440" w:hanging="360"/>
         <w:rPr>
@@ -501,7 +501,7 @@
       <w:pPr>
         <w:numPr>
           <w:ilvl w:val="2"/>
-          <w:numId w:val="3"/>
+          <w:numId w:val="2"/>
         </w:numPr>
         <w:ind w:left="2160" w:hanging="360"/>
         <w:rPr>
@@ -519,7 +519,7 @@
       <w:pPr>
         <w:numPr>
           <w:ilvl w:val="2"/>
-          <w:numId w:val="3"/>
+          <w:numId w:val="2"/>
         </w:numPr>
         <w:ind w:left="2160" w:hanging="360"/>
         <w:rPr>
@@ -537,7 +537,7 @@
       <w:pPr>
         <w:numPr>
           <w:ilvl w:val="2"/>
-          <w:numId w:val="3"/>
+          <w:numId w:val="2"/>
         </w:numPr>
         <w:ind w:left="2160" w:hanging="360"/>
         <w:rPr>
@@ -555,7 +555,7 @@
       <w:pPr>
         <w:numPr>
           <w:ilvl w:val="1"/>
-          <w:numId w:val="3"/>
+          <w:numId w:val="2"/>
         </w:numPr>
         <w:ind w:left="1440" w:hanging="360"/>
         <w:rPr>
@@ -573,7 +573,7 @@
       <w:pPr>
         <w:numPr>
           <w:ilvl w:val="2"/>
-          <w:numId w:val="3"/>
+          <w:numId w:val="2"/>
         </w:numPr>
         <w:ind w:left="2160" w:hanging="360"/>
         <w:rPr>
@@ -591,7 +591,7 @@
       <w:pPr>
         <w:numPr>
           <w:ilvl w:val="0"/>
-          <w:numId w:val="3"/>
+          <w:numId w:val="2"/>
         </w:numPr>
         <w:ind w:left="720" w:hanging="360"/>
         <w:rPr>
@@ -609,7 +609,7 @@
       <w:pPr>
         <w:numPr>
           <w:ilvl w:val="1"/>
-          <w:numId w:val="3"/>
+          <w:numId w:val="2"/>
         </w:numPr>
         <w:ind w:left="1440" w:hanging="360"/>
         <w:rPr>
@@ -627,7 +627,7 @@
       <w:pPr>
         <w:numPr>
           <w:ilvl w:val="2"/>
-          <w:numId w:val="3"/>
+          <w:numId w:val="2"/>
         </w:numPr>
         <w:ind w:left="2160" w:hanging="360"/>
         <w:rPr>
@@ -645,7 +645,7 @@
       <w:pPr>
         <w:numPr>
           <w:ilvl w:val="1"/>
-          <w:numId w:val="3"/>
+          <w:numId w:val="2"/>
         </w:numPr>
         <w:ind w:left="1440" w:hanging="360"/>
         <w:rPr>
@@ -663,7 +663,7 @@
       <w:pPr>
         <w:numPr>
           <w:ilvl w:val="2"/>
-          <w:numId w:val="3"/>
+          <w:numId w:val="2"/>
         </w:numPr>
         <w:ind w:left="2160" w:hanging="360"/>
         <w:rPr>
@@ -681,7 +681,7 @@
       <w:pPr>
         <w:numPr>
           <w:ilvl w:val="2"/>
-          <w:numId w:val="3"/>
+          <w:numId w:val="2"/>
         </w:numPr>
         <w:ind w:left="2160" w:hanging="360"/>
         <w:rPr>
@@ -699,7 +699,7 @@
       <w:pPr>
         <w:numPr>
           <w:ilvl w:val="2"/>
-          <w:numId w:val="3"/>
+          <w:numId w:val="2"/>
         </w:numPr>
         <w:ind w:left="2160" w:hanging="360"/>
         <w:rPr>
@@ -731,7 +731,7 @@
       <w:pPr>
         <w:numPr>
           <w:ilvl w:val="0"/>
-          <w:numId w:val="3"/>
+          <w:numId w:val="2"/>
         </w:numPr>
         <w:ind w:left="720" w:hanging="360"/>
       </w:pPr>
@@ -757,7 +757,7 @@
       <w:pPr>
         <w:numPr>
           <w:ilvl w:val="0"/>
-          <w:numId w:val="3"/>
+          <w:numId w:val="2"/>
         </w:numPr>
         <w:ind w:left="720" w:hanging="360"/>
         <w:rPr>
@@ -775,7 +775,7 @@
       <w:pPr>
         <w:numPr>
           <w:ilvl w:val="0"/>
-          <w:numId w:val="3"/>
+          <w:numId w:val="2"/>
         </w:numPr>
         <w:ind w:left="720" w:hanging="360"/>
         <w:rPr>
@@ -793,7 +793,7 @@
       <w:pPr>
         <w:numPr>
           <w:ilvl w:val="0"/>
-          <w:numId w:val="3"/>
+          <w:numId w:val="2"/>
         </w:numPr>
         <w:ind w:left="720" w:hanging="360"/>
         <w:rPr>
@@ -830,7 +830,7 @@
       <w:pPr>
         <w:numPr>
           <w:ilvl w:val="0"/>
-          <w:numId w:val="3"/>
+          <w:numId w:val="2"/>
         </w:numPr>
         <w:ind w:left="720" w:hanging="360"/>
       </w:pPr>
@@ -845,7 +845,7 @@
       <w:pPr>
         <w:numPr>
           <w:ilvl w:val="0"/>
-          <w:numId w:val="3"/>
+          <w:numId w:val="2"/>
         </w:numPr>
         <w:ind w:left="720" w:hanging="360"/>
         <w:rPr>
@@ -863,7 +863,7 @@
       <w:pPr>
         <w:numPr>
           <w:ilvl w:val="0"/>
-          <w:numId w:val="3"/>
+          <w:numId w:val="2"/>
         </w:numPr>
         <w:ind w:left="720" w:hanging="360"/>
       </w:pPr>
@@ -878,7 +878,7 @@
       <w:pPr>
         <w:numPr>
           <w:ilvl w:val="0"/>
-          <w:numId w:val="3"/>
+          <w:numId w:val="2"/>
         </w:numPr>
         <w:ind w:left="720" w:hanging="360"/>
         <w:rPr>
@@ -910,7 +910,7 @@
       <w:pPr>
         <w:numPr>
           <w:ilvl w:val="0"/>
-          <w:numId w:val="3"/>
+          <w:numId w:val="2"/>
         </w:numPr>
         <w:ind w:left="720" w:hanging="360"/>
         <w:rPr>
@@ -928,7 +928,7 @@
       <w:pPr>
         <w:numPr>
           <w:ilvl w:val="0"/>
-          <w:numId w:val="3"/>
+          <w:numId w:val="2"/>
         </w:numPr>
         <w:ind w:left="720" w:hanging="360"/>
         <w:rPr>
@@ -946,7 +946,7 @@
       <w:pPr>
         <w:numPr>
           <w:ilvl w:val="0"/>
-          <w:numId w:val="3"/>
+          <w:numId w:val="2"/>
         </w:numPr>
         <w:ind w:left="720" w:hanging="360"/>
         <w:rPr>
@@ -978,7 +978,7 @@
       <w:pPr>
         <w:numPr>
           <w:ilvl w:val="0"/>
-          <w:numId w:val="3"/>
+          <w:numId w:val="2"/>
         </w:numPr>
         <w:ind w:left="720" w:hanging="360"/>
       </w:pPr>
@@ -993,7 +993,7 @@
       <w:pPr>
         <w:numPr>
           <w:ilvl w:val="0"/>
-          <w:numId w:val="3"/>
+          <w:numId w:val="2"/>
         </w:numPr>
         <w:ind w:left="720" w:hanging="360"/>
       </w:pPr>
@@ -1008,7 +1008,7 @@
       <w:pPr>
         <w:numPr>
           <w:ilvl w:val="0"/>
-          <w:numId w:val="3"/>
+          <w:numId w:val="2"/>
         </w:numPr>
         <w:ind w:left="720" w:hanging="360"/>
         <w:rPr>
@@ -1058,9 +1058,9 @@
         <w:rPr/>
         <w:drawing>
           <wp:inline distB="114300" distT="114300" distL="114300" distR="114300">
-            <wp:extent cx="5943600" cy="2946400"/>
+            <wp:extent cx="6323678" cy="3131437"/>
             <wp:effectExtent b="0" l="0" r="0" t="0"/>
-            <wp:docPr id="2" name="image2.png"/>
+            <wp:docPr id="1" name="image2.png"/>
             <a:graphic>
               <a:graphicData uri="http://schemas.openxmlformats.org/drawingml/2006/picture">
                 <pic:pic>
@@ -1078,7 +1078,7 @@
                   <pic:spPr>
                     <a:xfrm>
                       <a:off x="0" y="0"/>
-                      <a:ext cx="5943600" cy="2946400"/>
+                      <a:ext cx="6323678" cy="3131437"/>
                     </a:xfrm>
                     <a:prstGeom prst="rect"/>
                     <a:ln/>
@@ -1119,7 +1119,7 @@
         <w:spacing w:after="40" w:before="240" w:lineRule="auto"/>
         <w:rPr/>
       </w:pPr>
-      <w:bookmarkStart w:colFirst="0" w:colLast="0" w:name="_qolantd0f0bc" w:id="4"/>
+      <w:bookmarkStart w:colFirst="0" w:colLast="0" w:name="_otqr1uyz323a" w:id="4"/>
       <w:bookmarkEnd w:id="4"/>
       <w:r>
         <w:br w:type="page"/>
@@ -1138,7 +1138,7 @@
         <w:spacing w:after="40" w:before="240" w:lineRule="auto"/>
         <w:rPr/>
       </w:pPr>
-      <w:bookmarkStart w:colFirst="0" w:colLast="0" w:name="_q0j173ig6ey" w:id="5"/>
+      <w:bookmarkStart w:colFirst="0" w:colLast="0" w:name="_iwbbqu5sgw62" w:id="5"/>
       <w:bookmarkEnd w:id="5"/>
       <w:r>
         <w:rPr>
@@ -1157,14 +1157,14 @@
         <w:rPr/>
         <w:drawing>
           <wp:inline distB="114300" distT="114300" distL="114300" distR="114300">
-            <wp:extent cx="4514850" cy="1552575"/>
+            <wp:extent cx="5943600" cy="1422400"/>
             <wp:effectExtent b="0" l="0" r="0" t="0"/>
-            <wp:docPr id="1" name="image1.jpg"/>
+            <wp:docPr id="2" name="image1.png"/>
             <a:graphic>
               <a:graphicData uri="http://schemas.openxmlformats.org/drawingml/2006/picture">
                 <pic:pic>
                   <pic:nvPicPr>
-                    <pic:cNvPr id="0" name="image1.jpg"/>
+                    <pic:cNvPr id="0" name="image1.png"/>
                     <pic:cNvPicPr preferRelativeResize="0"/>
                   </pic:nvPicPr>
                   <pic:blipFill>
@@ -1177,7 +1177,7 @@
                   <pic:spPr>
                     <a:xfrm>
                       <a:off x="0" y="0"/>
-                      <a:ext cx="4514850" cy="1552575"/>
+                      <a:ext cx="5943600" cy="1422400"/>
                     </a:xfrm>
                     <a:prstGeom prst="rect"/>
                     <a:ln/>
@@ -1226,6 +1226,1272 @@
         <w:t xml:space="preserve">Potential Risks</w:t>
       </w:r>
     </w:p>
+    <w:tbl>
+      <w:tblPr>
+        <w:tblStyle w:val="Table1"/>
+        <w:tblW w:w="9366.450777202073" w:type="dxa"/>
+        <w:jc w:val="left"/>
+        <w:tblInd w:w="100.0" w:type="pct"/>
+        <w:tblBorders>
+          <w:top w:color="000000" w:space="0" w:sz="8" w:val="single"/>
+          <w:left w:color="000000" w:space="0" w:sz="8" w:val="single"/>
+          <w:bottom w:color="000000" w:space="0" w:sz="8" w:val="single"/>
+          <w:right w:color="000000" w:space="0" w:sz="8" w:val="single"/>
+          <w:insideH w:color="000000" w:space="0" w:sz="8" w:val="single"/>
+          <w:insideV w:color="000000" w:space="0" w:sz="8" w:val="single"/>
+        </w:tblBorders>
+        <w:tblLayout w:type="fixed"/>
+        <w:tblLook w:val="0600"/>
+      </w:tblPr>
+      <w:tblGrid>
+        <w:gridCol w:w="750"/>
+        <w:gridCol w:w="5880"/>
+        <w:gridCol w:w="921.4507772020726"/>
+        <w:gridCol w:w="930"/>
+        <w:gridCol w:w="885"/>
+        <w:tblGridChange w:id="0">
+          <w:tblGrid>
+            <w:gridCol w:w="750"/>
+            <w:gridCol w:w="5880"/>
+            <w:gridCol w:w="921.4507772020726"/>
+            <w:gridCol w:w="930"/>
+            <w:gridCol w:w="885"/>
+          </w:tblGrid>
+        </w:tblGridChange>
+      </w:tblGrid>
+      <w:tr>
+        <w:trPr>
+          <w:trHeight w:val="432.978515625" w:hRule="atLeast"/>
+        </w:trPr>
+        <w:tc>
+          <w:tcPr>
+            <w:shd w:fill="auto" w:val="clear"/>
+            <w:tcMar>
+              <w:top w:w="100.0" w:type="dxa"/>
+              <w:left w:w="100.0" w:type="dxa"/>
+              <w:bottom w:w="100.0" w:type="dxa"/>
+              <w:right w:w="100.0" w:type="dxa"/>
+            </w:tcMar>
+            <w:vAlign w:val="top"/>
+          </w:tcPr>
+          <w:p>
+            <w:pPr>
+              <w:keepNext w:val="0"/>
+              <w:keepLines w:val="0"/>
+              <w:widowControl w:val="0"/>
+              <w:pBdr>
+                <w:top w:space="0" w:sz="0" w:val="nil"/>
+                <w:left w:space="0" w:sz="0" w:val="nil"/>
+                <w:bottom w:space="0" w:sz="0" w:val="nil"/>
+                <w:right w:space="0" w:sz="0" w:val="nil"/>
+                <w:between w:space="0" w:sz="0" w:val="nil"/>
+              </w:pBdr>
+              <w:shd w:fill="auto" w:val="clear"/>
+              <w:spacing w:after="0" w:before="0" w:line="240" w:lineRule="auto"/>
+              <w:ind w:left="0" w:right="0" w:firstLine="0"/>
+              <w:jc w:val="left"/>
+              <w:rPr>
+                <w:b w:val="1"/>
+              </w:rPr>
+            </w:pPr>
+            <w:r>
+              <w:rPr>
+                <w:b w:val="1"/>
+                <w:rtl w:val="0"/>
+              </w:rPr>
+              <w:t xml:space="preserve">Risk No.</w:t>
+            </w:r>
+          </w:p>
+        </w:tc>
+        <w:tc>
+          <w:tcPr>
+            <w:shd w:fill="auto" w:val="clear"/>
+            <w:tcMar>
+              <w:top w:w="100.0" w:type="dxa"/>
+              <w:left w:w="100.0" w:type="dxa"/>
+              <w:bottom w:w="100.0" w:type="dxa"/>
+              <w:right w:w="100.0" w:type="dxa"/>
+            </w:tcMar>
+            <w:vAlign w:val="top"/>
+          </w:tcPr>
+          <w:p>
+            <w:pPr>
+              <w:keepNext w:val="0"/>
+              <w:keepLines w:val="0"/>
+              <w:widowControl w:val="0"/>
+              <w:pBdr>
+                <w:top w:space="0" w:sz="0" w:val="nil"/>
+                <w:left w:space="0" w:sz="0" w:val="nil"/>
+                <w:bottom w:space="0" w:sz="0" w:val="nil"/>
+                <w:right w:space="0" w:sz="0" w:val="nil"/>
+                <w:between w:space="0" w:sz="0" w:val="nil"/>
+              </w:pBdr>
+              <w:shd w:fill="auto" w:val="clear"/>
+              <w:spacing w:after="0" w:before="0" w:line="240" w:lineRule="auto"/>
+              <w:ind w:left="0" w:right="0" w:firstLine="0"/>
+              <w:jc w:val="left"/>
+              <w:rPr>
+                <w:b w:val="1"/>
+              </w:rPr>
+            </w:pPr>
+            <w:r>
+              <w:rPr>
+                <w:b w:val="1"/>
+                <w:rtl w:val="0"/>
+              </w:rPr>
+              <w:t xml:space="preserve">Potential Risk</w:t>
+            </w:r>
+          </w:p>
+        </w:tc>
+        <w:tc>
+          <w:tcPr>
+            <w:shd w:fill="auto" w:val="clear"/>
+            <w:tcMar>
+              <w:top w:w="100.0" w:type="dxa"/>
+              <w:left w:w="100.0" w:type="dxa"/>
+              <w:bottom w:w="100.0" w:type="dxa"/>
+              <w:right w:w="100.0" w:type="dxa"/>
+            </w:tcMar>
+            <w:vAlign w:val="top"/>
+          </w:tcPr>
+          <w:p>
+            <w:pPr>
+              <w:keepNext w:val="0"/>
+              <w:keepLines w:val="0"/>
+              <w:widowControl w:val="0"/>
+              <w:pBdr>
+                <w:top w:space="0" w:sz="0" w:val="nil"/>
+                <w:left w:space="0" w:sz="0" w:val="nil"/>
+                <w:bottom w:space="0" w:sz="0" w:val="nil"/>
+                <w:right w:space="0" w:sz="0" w:val="nil"/>
+                <w:between w:space="0" w:sz="0" w:val="nil"/>
+              </w:pBdr>
+              <w:shd w:fill="auto" w:val="clear"/>
+              <w:spacing w:after="0" w:before="0" w:line="240" w:lineRule="auto"/>
+              <w:ind w:left="0" w:right="0" w:firstLine="0"/>
+              <w:jc w:val="left"/>
+              <w:rPr>
+                <w:b w:val="1"/>
+              </w:rPr>
+            </w:pPr>
+            <w:r>
+              <w:rPr>
+                <w:b w:val="1"/>
+                <w:rtl w:val="0"/>
+              </w:rPr>
+              <w:t xml:space="preserve">Probability</w:t>
+            </w:r>
+          </w:p>
+        </w:tc>
+        <w:tc>
+          <w:tcPr>
+            <w:shd w:fill="auto" w:val="clear"/>
+            <w:tcMar>
+              <w:top w:w="100.0" w:type="dxa"/>
+              <w:left w:w="100.0" w:type="dxa"/>
+              <w:bottom w:w="100.0" w:type="dxa"/>
+              <w:right w:w="100.0" w:type="dxa"/>
+            </w:tcMar>
+            <w:vAlign w:val="top"/>
+          </w:tcPr>
+          <w:p>
+            <w:pPr>
+              <w:keepNext w:val="0"/>
+              <w:keepLines w:val="0"/>
+              <w:widowControl w:val="0"/>
+              <w:pBdr>
+                <w:top w:space="0" w:sz="0" w:val="nil"/>
+                <w:left w:space="0" w:sz="0" w:val="nil"/>
+                <w:bottom w:space="0" w:sz="0" w:val="nil"/>
+                <w:right w:space="0" w:sz="0" w:val="nil"/>
+                <w:between w:space="0" w:sz="0" w:val="nil"/>
+              </w:pBdr>
+              <w:shd w:fill="auto" w:val="clear"/>
+              <w:spacing w:after="0" w:before="0" w:line="240" w:lineRule="auto"/>
+              <w:ind w:left="0" w:right="0" w:firstLine="0"/>
+              <w:jc w:val="left"/>
+              <w:rPr>
+                <w:b w:val="1"/>
+              </w:rPr>
+            </w:pPr>
+            <w:r>
+              <w:rPr>
+                <w:b w:val="1"/>
+                <w:rtl w:val="0"/>
+              </w:rPr>
+              <w:t xml:space="preserve">Impact</w:t>
+            </w:r>
+          </w:p>
+        </w:tc>
+        <w:tc>
+          <w:tcPr>
+            <w:shd w:fill="auto" w:val="clear"/>
+            <w:tcMar>
+              <w:top w:w="100.0" w:type="dxa"/>
+              <w:left w:w="100.0" w:type="dxa"/>
+              <w:bottom w:w="100.0" w:type="dxa"/>
+              <w:right w:w="100.0" w:type="dxa"/>
+            </w:tcMar>
+            <w:vAlign w:val="top"/>
+          </w:tcPr>
+          <w:p>
+            <w:pPr>
+              <w:keepNext w:val="0"/>
+              <w:keepLines w:val="0"/>
+              <w:widowControl w:val="0"/>
+              <w:pBdr>
+                <w:top w:space="0" w:sz="0" w:val="nil"/>
+                <w:left w:space="0" w:sz="0" w:val="nil"/>
+                <w:bottom w:space="0" w:sz="0" w:val="nil"/>
+                <w:right w:space="0" w:sz="0" w:val="nil"/>
+                <w:between w:space="0" w:sz="0" w:val="nil"/>
+              </w:pBdr>
+              <w:shd w:fill="auto" w:val="clear"/>
+              <w:spacing w:after="0" w:before="0" w:line="240" w:lineRule="auto"/>
+              <w:ind w:left="0" w:right="0" w:firstLine="0"/>
+              <w:jc w:val="left"/>
+              <w:rPr>
+                <w:b w:val="1"/>
+              </w:rPr>
+            </w:pPr>
+            <w:r>
+              <w:rPr>
+                <w:b w:val="1"/>
+                <w:rtl w:val="0"/>
+              </w:rPr>
+              <w:t xml:space="preserve">Risk</w:t>
+            </w:r>
+          </w:p>
+        </w:tc>
+      </w:tr>
+      <w:tr>
+        <w:tc>
+          <w:tcPr>
+            <w:shd w:fill="auto" w:val="clear"/>
+            <w:tcMar>
+              <w:top w:w="100.0" w:type="dxa"/>
+              <w:left w:w="100.0" w:type="dxa"/>
+              <w:bottom w:w="100.0" w:type="dxa"/>
+              <w:right w:w="100.0" w:type="dxa"/>
+            </w:tcMar>
+            <w:vAlign w:val="top"/>
+          </w:tcPr>
+          <w:p>
+            <w:pPr>
+              <w:spacing w:after="240" w:before="240" w:lineRule="auto"/>
+              <w:ind w:left="0" w:firstLine="0"/>
+              <w:rPr/>
+            </w:pPr>
+            <w:r>
+              <w:rPr>
+                <w:rtl w:val="0"/>
+              </w:rPr>
+              <w:t xml:space="preserve">1</w:t>
+            </w:r>
+          </w:p>
+        </w:tc>
+        <w:tc>
+          <w:tcPr>
+            <w:shd w:fill="auto" w:val="clear"/>
+            <w:tcMar>
+              <w:top w:w="100.0" w:type="dxa"/>
+              <w:left w:w="100.0" w:type="dxa"/>
+              <w:bottom w:w="100.0" w:type="dxa"/>
+              <w:right w:w="100.0" w:type="dxa"/>
+            </w:tcMar>
+            <w:vAlign w:val="top"/>
+          </w:tcPr>
+          <w:p>
+            <w:pPr>
+              <w:spacing w:after="240" w:before="240" w:lineRule="auto"/>
+              <w:ind w:left="0" w:firstLine="0"/>
+              <w:rPr>
+                <w:b w:val="1"/>
+              </w:rPr>
+            </w:pPr>
+            <w:r>
+              <w:rPr>
+                <w:rtl w:val="0"/>
+              </w:rPr>
+              <w:t xml:space="preserve">The Simulator API is buggy or broken for C++ or C# interfaces, or the simulator is unreliable or unstable </w:t>
+            </w:r>
+            <w:r>
+              <w:rPr>
+                <w:rtl w:val="0"/>
+              </w:rPr>
+            </w:r>
+          </w:p>
+        </w:tc>
+        <w:tc>
+          <w:tcPr>
+            <w:shd w:fill="auto" w:val="clear"/>
+            <w:tcMar>
+              <w:top w:w="100.0" w:type="dxa"/>
+              <w:left w:w="100.0" w:type="dxa"/>
+              <w:bottom w:w="100.0" w:type="dxa"/>
+              <w:right w:w="100.0" w:type="dxa"/>
+            </w:tcMar>
+            <w:vAlign w:val="top"/>
+          </w:tcPr>
+          <w:p>
+            <w:pPr>
+              <w:keepNext w:val="0"/>
+              <w:keepLines w:val="0"/>
+              <w:widowControl w:val="0"/>
+              <w:pBdr>
+                <w:top w:space="0" w:sz="0" w:val="nil"/>
+                <w:left w:space="0" w:sz="0" w:val="nil"/>
+                <w:bottom w:space="0" w:sz="0" w:val="nil"/>
+                <w:right w:space="0" w:sz="0" w:val="nil"/>
+                <w:between w:space="0" w:sz="0" w:val="nil"/>
+              </w:pBdr>
+              <w:shd w:fill="auto" w:val="clear"/>
+              <w:spacing w:after="0" w:before="0" w:line="240" w:lineRule="auto"/>
+              <w:ind w:left="0" w:right="0" w:firstLine="0"/>
+              <w:jc w:val="left"/>
+              <w:rPr/>
+            </w:pPr>
+            <w:r>
+              <w:rPr>
+                <w:rtl w:val="0"/>
+              </w:rPr>
+              <w:t xml:space="preserve">3</w:t>
+            </w:r>
+          </w:p>
+        </w:tc>
+        <w:tc>
+          <w:tcPr>
+            <w:shd w:fill="auto" w:val="clear"/>
+            <w:tcMar>
+              <w:top w:w="100.0" w:type="dxa"/>
+              <w:left w:w="100.0" w:type="dxa"/>
+              <w:bottom w:w="100.0" w:type="dxa"/>
+              <w:right w:w="100.0" w:type="dxa"/>
+            </w:tcMar>
+            <w:vAlign w:val="top"/>
+          </w:tcPr>
+          <w:p>
+            <w:pPr>
+              <w:keepNext w:val="0"/>
+              <w:keepLines w:val="0"/>
+              <w:widowControl w:val="0"/>
+              <w:pBdr>
+                <w:top w:space="0" w:sz="0" w:val="nil"/>
+                <w:left w:space="0" w:sz="0" w:val="nil"/>
+                <w:bottom w:space="0" w:sz="0" w:val="nil"/>
+                <w:right w:space="0" w:sz="0" w:val="nil"/>
+                <w:between w:space="0" w:sz="0" w:val="nil"/>
+              </w:pBdr>
+              <w:shd w:fill="auto" w:val="clear"/>
+              <w:spacing w:after="0" w:before="0" w:line="240" w:lineRule="auto"/>
+              <w:ind w:left="0" w:right="0" w:firstLine="0"/>
+              <w:jc w:val="left"/>
+              <w:rPr/>
+            </w:pPr>
+            <w:r>
+              <w:rPr>
+                <w:rtl w:val="0"/>
+              </w:rPr>
+              <w:t xml:space="preserve">5</w:t>
+            </w:r>
+          </w:p>
+        </w:tc>
+        <w:tc>
+          <w:tcPr>
+            <w:shd w:fill="auto" w:val="clear"/>
+            <w:tcMar>
+              <w:top w:w="100.0" w:type="dxa"/>
+              <w:left w:w="100.0" w:type="dxa"/>
+              <w:bottom w:w="100.0" w:type="dxa"/>
+              <w:right w:w="100.0" w:type="dxa"/>
+            </w:tcMar>
+            <w:vAlign w:val="top"/>
+          </w:tcPr>
+          <w:p>
+            <w:pPr>
+              <w:keepNext w:val="0"/>
+              <w:keepLines w:val="0"/>
+              <w:widowControl w:val="0"/>
+              <w:pBdr>
+                <w:top w:space="0" w:sz="0" w:val="nil"/>
+                <w:left w:space="0" w:sz="0" w:val="nil"/>
+                <w:bottom w:space="0" w:sz="0" w:val="nil"/>
+                <w:right w:space="0" w:sz="0" w:val="nil"/>
+                <w:between w:space="0" w:sz="0" w:val="nil"/>
+              </w:pBdr>
+              <w:shd w:fill="auto" w:val="clear"/>
+              <w:spacing w:after="0" w:before="0" w:line="240" w:lineRule="auto"/>
+              <w:ind w:left="0" w:right="0" w:firstLine="0"/>
+              <w:jc w:val="left"/>
+              <w:rPr/>
+            </w:pPr>
+            <w:r>
+              <w:rPr>
+                <w:rtl w:val="0"/>
+              </w:rPr>
+              <w:t xml:space="preserve">15</w:t>
+            </w:r>
+          </w:p>
+        </w:tc>
+      </w:tr>
+      <w:tr>
+        <w:tc>
+          <w:tcPr>
+            <w:shd w:fill="auto" w:val="clear"/>
+            <w:tcMar>
+              <w:top w:w="100.0" w:type="dxa"/>
+              <w:left w:w="100.0" w:type="dxa"/>
+              <w:bottom w:w="100.0" w:type="dxa"/>
+              <w:right w:w="100.0" w:type="dxa"/>
+            </w:tcMar>
+            <w:vAlign w:val="top"/>
+          </w:tcPr>
+          <w:p>
+            <w:pPr>
+              <w:spacing w:after="240" w:before="240" w:lineRule="auto"/>
+              <w:ind w:left="0" w:firstLine="0"/>
+              <w:rPr/>
+            </w:pPr>
+            <w:r>
+              <w:rPr>
+                <w:rtl w:val="0"/>
+              </w:rPr>
+              <w:t xml:space="preserve">2</w:t>
+            </w:r>
+          </w:p>
+        </w:tc>
+        <w:tc>
+          <w:tcPr>
+            <w:shd w:fill="auto" w:val="clear"/>
+            <w:tcMar>
+              <w:top w:w="100.0" w:type="dxa"/>
+              <w:left w:w="100.0" w:type="dxa"/>
+              <w:bottom w:w="100.0" w:type="dxa"/>
+              <w:right w:w="100.0" w:type="dxa"/>
+            </w:tcMar>
+            <w:vAlign w:val="top"/>
+          </w:tcPr>
+          <w:p>
+            <w:pPr>
+              <w:spacing w:after="240" w:before="240" w:lineRule="auto"/>
+              <w:ind w:left="0" w:firstLine="0"/>
+              <w:rPr>
+                <w:b w:val="1"/>
+              </w:rPr>
+            </w:pPr>
+            <w:r>
+              <w:rPr>
+                <w:rtl w:val="0"/>
+              </w:rPr>
+              <w:t xml:space="preserve">The Simulator API cannot be greatly simplified</w:t>
+            </w:r>
+            <w:r>
+              <w:rPr>
+                <w:rtl w:val="0"/>
+              </w:rPr>
+            </w:r>
+          </w:p>
+        </w:tc>
+        <w:tc>
+          <w:tcPr>
+            <w:shd w:fill="auto" w:val="clear"/>
+            <w:tcMar>
+              <w:top w:w="100.0" w:type="dxa"/>
+              <w:left w:w="100.0" w:type="dxa"/>
+              <w:bottom w:w="100.0" w:type="dxa"/>
+              <w:right w:w="100.0" w:type="dxa"/>
+            </w:tcMar>
+            <w:vAlign w:val="top"/>
+          </w:tcPr>
+          <w:p>
+            <w:pPr>
+              <w:keepNext w:val="0"/>
+              <w:keepLines w:val="0"/>
+              <w:widowControl w:val="0"/>
+              <w:pBdr>
+                <w:top w:space="0" w:sz="0" w:val="nil"/>
+                <w:left w:space="0" w:sz="0" w:val="nil"/>
+                <w:bottom w:space="0" w:sz="0" w:val="nil"/>
+                <w:right w:space="0" w:sz="0" w:val="nil"/>
+                <w:between w:space="0" w:sz="0" w:val="nil"/>
+              </w:pBdr>
+              <w:shd w:fill="auto" w:val="clear"/>
+              <w:spacing w:after="0" w:before="0" w:line="240" w:lineRule="auto"/>
+              <w:ind w:left="0" w:right="0" w:firstLine="0"/>
+              <w:jc w:val="left"/>
+              <w:rPr/>
+            </w:pPr>
+            <w:r>
+              <w:rPr>
+                <w:rtl w:val="0"/>
+              </w:rPr>
+              <w:t xml:space="preserve">2</w:t>
+            </w:r>
+          </w:p>
+        </w:tc>
+        <w:tc>
+          <w:tcPr>
+            <w:shd w:fill="auto" w:val="clear"/>
+            <w:tcMar>
+              <w:top w:w="100.0" w:type="dxa"/>
+              <w:left w:w="100.0" w:type="dxa"/>
+              <w:bottom w:w="100.0" w:type="dxa"/>
+              <w:right w:w="100.0" w:type="dxa"/>
+            </w:tcMar>
+            <w:vAlign w:val="top"/>
+          </w:tcPr>
+          <w:p>
+            <w:pPr>
+              <w:keepNext w:val="0"/>
+              <w:keepLines w:val="0"/>
+              <w:widowControl w:val="0"/>
+              <w:pBdr>
+                <w:top w:space="0" w:sz="0" w:val="nil"/>
+                <w:left w:space="0" w:sz="0" w:val="nil"/>
+                <w:bottom w:space="0" w:sz="0" w:val="nil"/>
+                <w:right w:space="0" w:sz="0" w:val="nil"/>
+                <w:between w:space="0" w:sz="0" w:val="nil"/>
+              </w:pBdr>
+              <w:shd w:fill="auto" w:val="clear"/>
+              <w:spacing w:after="0" w:before="0" w:line="240" w:lineRule="auto"/>
+              <w:ind w:left="0" w:right="0" w:firstLine="0"/>
+              <w:jc w:val="left"/>
+              <w:rPr/>
+            </w:pPr>
+            <w:r>
+              <w:rPr>
+                <w:rtl w:val="0"/>
+              </w:rPr>
+              <w:t xml:space="preserve">3</w:t>
+            </w:r>
+          </w:p>
+        </w:tc>
+        <w:tc>
+          <w:tcPr>
+            <w:shd w:fill="auto" w:val="clear"/>
+            <w:tcMar>
+              <w:top w:w="100.0" w:type="dxa"/>
+              <w:left w:w="100.0" w:type="dxa"/>
+              <w:bottom w:w="100.0" w:type="dxa"/>
+              <w:right w:w="100.0" w:type="dxa"/>
+            </w:tcMar>
+            <w:vAlign w:val="top"/>
+          </w:tcPr>
+          <w:p>
+            <w:pPr>
+              <w:keepNext w:val="0"/>
+              <w:keepLines w:val="0"/>
+              <w:widowControl w:val="0"/>
+              <w:pBdr>
+                <w:top w:space="0" w:sz="0" w:val="nil"/>
+                <w:left w:space="0" w:sz="0" w:val="nil"/>
+                <w:bottom w:space="0" w:sz="0" w:val="nil"/>
+                <w:right w:space="0" w:sz="0" w:val="nil"/>
+                <w:between w:space="0" w:sz="0" w:val="nil"/>
+              </w:pBdr>
+              <w:shd w:fill="auto" w:val="clear"/>
+              <w:spacing w:after="0" w:before="0" w:line="240" w:lineRule="auto"/>
+              <w:ind w:left="0" w:right="0" w:firstLine="0"/>
+              <w:jc w:val="left"/>
+              <w:rPr/>
+            </w:pPr>
+            <w:r>
+              <w:rPr>
+                <w:rtl w:val="0"/>
+              </w:rPr>
+              <w:t xml:space="preserve">6</w:t>
+            </w:r>
+          </w:p>
+        </w:tc>
+      </w:tr>
+      <w:tr>
+        <w:tc>
+          <w:tcPr>
+            <w:shd w:fill="auto" w:val="clear"/>
+            <w:tcMar>
+              <w:top w:w="100.0" w:type="dxa"/>
+              <w:left w:w="100.0" w:type="dxa"/>
+              <w:bottom w:w="100.0" w:type="dxa"/>
+              <w:right w:w="100.0" w:type="dxa"/>
+            </w:tcMar>
+            <w:vAlign w:val="top"/>
+          </w:tcPr>
+          <w:p>
+            <w:pPr>
+              <w:spacing w:after="240" w:before="240" w:lineRule="auto"/>
+              <w:ind w:left="0" w:firstLine="0"/>
+              <w:rPr/>
+            </w:pPr>
+            <w:r>
+              <w:rPr>
+                <w:rtl w:val="0"/>
+              </w:rPr>
+              <w:t xml:space="preserve">3</w:t>
+            </w:r>
+          </w:p>
+        </w:tc>
+        <w:tc>
+          <w:tcPr>
+            <w:shd w:fill="auto" w:val="clear"/>
+            <w:tcMar>
+              <w:top w:w="100.0" w:type="dxa"/>
+              <w:left w:w="100.0" w:type="dxa"/>
+              <w:bottom w:w="100.0" w:type="dxa"/>
+              <w:right w:w="100.0" w:type="dxa"/>
+            </w:tcMar>
+            <w:vAlign w:val="top"/>
+          </w:tcPr>
+          <w:p>
+            <w:pPr>
+              <w:spacing w:after="240" w:before="240" w:lineRule="auto"/>
+              <w:ind w:left="0" w:firstLine="0"/>
+              <w:rPr>
+                <w:b w:val="1"/>
+              </w:rPr>
+            </w:pPr>
+            <w:r>
+              <w:rPr>
+                <w:rtl w:val="0"/>
+              </w:rPr>
+              <w:t xml:space="preserve">There is not enough time to finish the library or develop a game/POC</w:t>
+            </w:r>
+            <w:r>
+              <w:rPr>
+                <w:rtl w:val="0"/>
+              </w:rPr>
+            </w:r>
+          </w:p>
+        </w:tc>
+        <w:tc>
+          <w:tcPr>
+            <w:shd w:fill="auto" w:val="clear"/>
+            <w:tcMar>
+              <w:top w:w="100.0" w:type="dxa"/>
+              <w:left w:w="100.0" w:type="dxa"/>
+              <w:bottom w:w="100.0" w:type="dxa"/>
+              <w:right w:w="100.0" w:type="dxa"/>
+            </w:tcMar>
+            <w:vAlign w:val="top"/>
+          </w:tcPr>
+          <w:p>
+            <w:pPr>
+              <w:keepNext w:val="0"/>
+              <w:keepLines w:val="0"/>
+              <w:widowControl w:val="0"/>
+              <w:pBdr>
+                <w:top w:space="0" w:sz="0" w:val="nil"/>
+                <w:left w:space="0" w:sz="0" w:val="nil"/>
+                <w:bottom w:space="0" w:sz="0" w:val="nil"/>
+                <w:right w:space="0" w:sz="0" w:val="nil"/>
+                <w:between w:space="0" w:sz="0" w:val="nil"/>
+              </w:pBdr>
+              <w:shd w:fill="auto" w:val="clear"/>
+              <w:spacing w:after="0" w:before="0" w:line="240" w:lineRule="auto"/>
+              <w:ind w:left="0" w:right="0" w:firstLine="0"/>
+              <w:jc w:val="left"/>
+              <w:rPr/>
+            </w:pPr>
+            <w:r>
+              <w:rPr>
+                <w:rtl w:val="0"/>
+              </w:rPr>
+              <w:t xml:space="preserve">2</w:t>
+            </w:r>
+          </w:p>
+        </w:tc>
+        <w:tc>
+          <w:tcPr>
+            <w:shd w:fill="auto" w:val="clear"/>
+            <w:tcMar>
+              <w:top w:w="100.0" w:type="dxa"/>
+              <w:left w:w="100.0" w:type="dxa"/>
+              <w:bottom w:w="100.0" w:type="dxa"/>
+              <w:right w:w="100.0" w:type="dxa"/>
+            </w:tcMar>
+            <w:vAlign w:val="top"/>
+          </w:tcPr>
+          <w:p>
+            <w:pPr>
+              <w:keepNext w:val="0"/>
+              <w:keepLines w:val="0"/>
+              <w:widowControl w:val="0"/>
+              <w:pBdr>
+                <w:top w:space="0" w:sz="0" w:val="nil"/>
+                <w:left w:space="0" w:sz="0" w:val="nil"/>
+                <w:bottom w:space="0" w:sz="0" w:val="nil"/>
+                <w:right w:space="0" w:sz="0" w:val="nil"/>
+                <w:between w:space="0" w:sz="0" w:val="nil"/>
+              </w:pBdr>
+              <w:shd w:fill="auto" w:val="clear"/>
+              <w:spacing w:after="0" w:before="0" w:line="240" w:lineRule="auto"/>
+              <w:ind w:left="0" w:right="0" w:firstLine="0"/>
+              <w:jc w:val="left"/>
+              <w:rPr/>
+            </w:pPr>
+            <w:r>
+              <w:rPr>
+                <w:rtl w:val="0"/>
+              </w:rPr>
+              <w:t xml:space="preserve">4</w:t>
+            </w:r>
+          </w:p>
+        </w:tc>
+        <w:tc>
+          <w:tcPr>
+            <w:shd w:fill="auto" w:val="clear"/>
+            <w:tcMar>
+              <w:top w:w="100.0" w:type="dxa"/>
+              <w:left w:w="100.0" w:type="dxa"/>
+              <w:bottom w:w="100.0" w:type="dxa"/>
+              <w:right w:w="100.0" w:type="dxa"/>
+            </w:tcMar>
+            <w:vAlign w:val="top"/>
+          </w:tcPr>
+          <w:p>
+            <w:pPr>
+              <w:keepNext w:val="0"/>
+              <w:keepLines w:val="0"/>
+              <w:widowControl w:val="0"/>
+              <w:pBdr>
+                <w:top w:space="0" w:sz="0" w:val="nil"/>
+                <w:left w:space="0" w:sz="0" w:val="nil"/>
+                <w:bottom w:space="0" w:sz="0" w:val="nil"/>
+                <w:right w:space="0" w:sz="0" w:val="nil"/>
+                <w:between w:space="0" w:sz="0" w:val="nil"/>
+              </w:pBdr>
+              <w:shd w:fill="auto" w:val="clear"/>
+              <w:spacing w:after="0" w:before="0" w:line="240" w:lineRule="auto"/>
+              <w:ind w:left="0" w:right="0" w:firstLine="0"/>
+              <w:jc w:val="left"/>
+              <w:rPr/>
+            </w:pPr>
+            <w:r>
+              <w:rPr>
+                <w:rtl w:val="0"/>
+              </w:rPr>
+              <w:t xml:space="preserve">8</w:t>
+            </w:r>
+          </w:p>
+        </w:tc>
+      </w:tr>
+      <w:tr>
+        <w:tc>
+          <w:tcPr>
+            <w:shd w:fill="auto" w:val="clear"/>
+            <w:tcMar>
+              <w:top w:w="100.0" w:type="dxa"/>
+              <w:left w:w="100.0" w:type="dxa"/>
+              <w:bottom w:w="100.0" w:type="dxa"/>
+              <w:right w:w="100.0" w:type="dxa"/>
+            </w:tcMar>
+            <w:vAlign w:val="top"/>
+          </w:tcPr>
+          <w:p>
+            <w:pPr>
+              <w:spacing w:after="240" w:before="240" w:lineRule="auto"/>
+              <w:ind w:left="0" w:firstLine="0"/>
+              <w:rPr/>
+            </w:pPr>
+            <w:r>
+              <w:rPr>
+                <w:rtl w:val="0"/>
+              </w:rPr>
+              <w:t xml:space="preserve">4</w:t>
+            </w:r>
+          </w:p>
+        </w:tc>
+        <w:tc>
+          <w:tcPr>
+            <w:shd w:fill="auto" w:val="clear"/>
+            <w:tcMar>
+              <w:top w:w="100.0" w:type="dxa"/>
+              <w:left w:w="100.0" w:type="dxa"/>
+              <w:bottom w:w="100.0" w:type="dxa"/>
+              <w:right w:w="100.0" w:type="dxa"/>
+            </w:tcMar>
+            <w:vAlign w:val="top"/>
+          </w:tcPr>
+          <w:p>
+            <w:pPr>
+              <w:spacing w:after="240" w:before="240" w:lineRule="auto"/>
+              <w:ind w:left="0" w:firstLine="0"/>
+              <w:rPr/>
+            </w:pPr>
+            <w:r>
+              <w:rPr>
+                <w:rtl w:val="0"/>
+              </w:rPr>
+              <w:t xml:space="preserve">There is difficulty running and using the TIA Portal while the game is running. Eg. it may be slow to update, or the simulator must be refreshed manually</w:t>
+            </w:r>
+          </w:p>
+        </w:tc>
+        <w:tc>
+          <w:tcPr>
+            <w:shd w:fill="auto" w:val="clear"/>
+            <w:tcMar>
+              <w:top w:w="100.0" w:type="dxa"/>
+              <w:left w:w="100.0" w:type="dxa"/>
+              <w:bottom w:w="100.0" w:type="dxa"/>
+              <w:right w:w="100.0" w:type="dxa"/>
+            </w:tcMar>
+            <w:vAlign w:val="top"/>
+          </w:tcPr>
+          <w:p>
+            <w:pPr>
+              <w:keepNext w:val="0"/>
+              <w:keepLines w:val="0"/>
+              <w:widowControl w:val="0"/>
+              <w:pBdr>
+                <w:top w:space="0" w:sz="0" w:val="nil"/>
+                <w:left w:space="0" w:sz="0" w:val="nil"/>
+                <w:bottom w:space="0" w:sz="0" w:val="nil"/>
+                <w:right w:space="0" w:sz="0" w:val="nil"/>
+                <w:between w:space="0" w:sz="0" w:val="nil"/>
+              </w:pBdr>
+              <w:shd w:fill="auto" w:val="clear"/>
+              <w:spacing w:after="0" w:before="0" w:line="240" w:lineRule="auto"/>
+              <w:ind w:left="0" w:right="0" w:firstLine="0"/>
+              <w:jc w:val="left"/>
+              <w:rPr/>
+            </w:pPr>
+            <w:r>
+              <w:rPr>
+                <w:rtl w:val="0"/>
+              </w:rPr>
+              <w:t xml:space="preserve">3</w:t>
+            </w:r>
+          </w:p>
+        </w:tc>
+        <w:tc>
+          <w:tcPr>
+            <w:shd w:fill="auto" w:val="clear"/>
+            <w:tcMar>
+              <w:top w:w="100.0" w:type="dxa"/>
+              <w:left w:w="100.0" w:type="dxa"/>
+              <w:bottom w:w="100.0" w:type="dxa"/>
+              <w:right w:w="100.0" w:type="dxa"/>
+            </w:tcMar>
+            <w:vAlign w:val="top"/>
+          </w:tcPr>
+          <w:p>
+            <w:pPr>
+              <w:keepNext w:val="0"/>
+              <w:keepLines w:val="0"/>
+              <w:widowControl w:val="0"/>
+              <w:pBdr>
+                <w:top w:space="0" w:sz="0" w:val="nil"/>
+                <w:left w:space="0" w:sz="0" w:val="nil"/>
+                <w:bottom w:space="0" w:sz="0" w:val="nil"/>
+                <w:right w:space="0" w:sz="0" w:val="nil"/>
+                <w:between w:space="0" w:sz="0" w:val="nil"/>
+              </w:pBdr>
+              <w:shd w:fill="auto" w:val="clear"/>
+              <w:spacing w:after="0" w:before="0" w:line="240" w:lineRule="auto"/>
+              <w:ind w:left="0" w:right="0" w:firstLine="0"/>
+              <w:jc w:val="left"/>
+              <w:rPr/>
+            </w:pPr>
+            <w:r>
+              <w:rPr>
+                <w:rtl w:val="0"/>
+              </w:rPr>
+              <w:t xml:space="preserve">3</w:t>
+            </w:r>
+          </w:p>
+        </w:tc>
+        <w:tc>
+          <w:tcPr>
+            <w:shd w:fill="auto" w:val="clear"/>
+            <w:tcMar>
+              <w:top w:w="100.0" w:type="dxa"/>
+              <w:left w:w="100.0" w:type="dxa"/>
+              <w:bottom w:w="100.0" w:type="dxa"/>
+              <w:right w:w="100.0" w:type="dxa"/>
+            </w:tcMar>
+            <w:vAlign w:val="top"/>
+          </w:tcPr>
+          <w:p>
+            <w:pPr>
+              <w:keepNext w:val="0"/>
+              <w:keepLines w:val="0"/>
+              <w:widowControl w:val="0"/>
+              <w:pBdr>
+                <w:top w:space="0" w:sz="0" w:val="nil"/>
+                <w:left w:space="0" w:sz="0" w:val="nil"/>
+                <w:bottom w:space="0" w:sz="0" w:val="nil"/>
+                <w:right w:space="0" w:sz="0" w:val="nil"/>
+                <w:between w:space="0" w:sz="0" w:val="nil"/>
+              </w:pBdr>
+              <w:shd w:fill="auto" w:val="clear"/>
+              <w:spacing w:after="0" w:before="0" w:line="240" w:lineRule="auto"/>
+              <w:ind w:left="0" w:right="0" w:firstLine="0"/>
+              <w:jc w:val="left"/>
+              <w:rPr/>
+            </w:pPr>
+            <w:r>
+              <w:rPr>
+                <w:rtl w:val="0"/>
+              </w:rPr>
+              <w:t xml:space="preserve">9</w:t>
+            </w:r>
+          </w:p>
+        </w:tc>
+      </w:tr>
+      <w:tr>
+        <w:trPr>
+          <w:trHeight w:val="815.92529296875" w:hRule="atLeast"/>
+        </w:trPr>
+        <w:tc>
+          <w:tcPr>
+            <w:shd w:fill="auto" w:val="clear"/>
+            <w:tcMar>
+              <w:top w:w="100.0" w:type="dxa"/>
+              <w:left w:w="100.0" w:type="dxa"/>
+              <w:bottom w:w="100.0" w:type="dxa"/>
+              <w:right w:w="100.0" w:type="dxa"/>
+            </w:tcMar>
+            <w:vAlign w:val="top"/>
+          </w:tcPr>
+          <w:p>
+            <w:pPr>
+              <w:spacing w:after="240" w:before="240" w:lineRule="auto"/>
+              <w:ind w:left="0" w:firstLine="0"/>
+              <w:rPr/>
+            </w:pPr>
+            <w:r>
+              <w:rPr>
+                <w:rtl w:val="0"/>
+              </w:rPr>
+              <w:t xml:space="preserve">5</w:t>
+            </w:r>
+          </w:p>
+        </w:tc>
+        <w:tc>
+          <w:tcPr>
+            <w:shd w:fill="auto" w:val="clear"/>
+            <w:tcMar>
+              <w:top w:w="100.0" w:type="dxa"/>
+              <w:left w:w="100.0" w:type="dxa"/>
+              <w:bottom w:w="100.0" w:type="dxa"/>
+              <w:right w:w="100.0" w:type="dxa"/>
+            </w:tcMar>
+            <w:vAlign w:val="top"/>
+          </w:tcPr>
+          <w:p>
+            <w:pPr>
+              <w:spacing w:after="240" w:before="240" w:lineRule="auto"/>
+              <w:ind w:left="0" w:firstLine="0"/>
+              <w:rPr>
+                <w:b w:val="1"/>
+              </w:rPr>
+            </w:pPr>
+            <w:r>
+              <w:rPr>
+                <w:rtl w:val="0"/>
+              </w:rPr>
+              <w:t xml:space="preserve">Group member hardware failure, eg. hard drive crash</w:t>
+            </w:r>
+            <w:r>
+              <w:rPr>
+                <w:rtl w:val="0"/>
+              </w:rPr>
+            </w:r>
+          </w:p>
+        </w:tc>
+        <w:tc>
+          <w:tcPr>
+            <w:shd w:fill="auto" w:val="clear"/>
+            <w:tcMar>
+              <w:top w:w="100.0" w:type="dxa"/>
+              <w:left w:w="100.0" w:type="dxa"/>
+              <w:bottom w:w="100.0" w:type="dxa"/>
+              <w:right w:w="100.0" w:type="dxa"/>
+            </w:tcMar>
+            <w:vAlign w:val="top"/>
+          </w:tcPr>
+          <w:p>
+            <w:pPr>
+              <w:keepNext w:val="0"/>
+              <w:keepLines w:val="0"/>
+              <w:widowControl w:val="0"/>
+              <w:pBdr>
+                <w:top w:space="0" w:sz="0" w:val="nil"/>
+                <w:left w:space="0" w:sz="0" w:val="nil"/>
+                <w:bottom w:space="0" w:sz="0" w:val="nil"/>
+                <w:right w:space="0" w:sz="0" w:val="nil"/>
+                <w:between w:space="0" w:sz="0" w:val="nil"/>
+              </w:pBdr>
+              <w:shd w:fill="auto" w:val="clear"/>
+              <w:spacing w:after="0" w:before="0" w:line="240" w:lineRule="auto"/>
+              <w:ind w:left="0" w:right="0" w:firstLine="0"/>
+              <w:jc w:val="left"/>
+              <w:rPr/>
+            </w:pPr>
+            <w:r>
+              <w:rPr>
+                <w:rtl w:val="0"/>
+              </w:rPr>
+              <w:t xml:space="preserve">1</w:t>
+            </w:r>
+          </w:p>
+        </w:tc>
+        <w:tc>
+          <w:tcPr>
+            <w:shd w:fill="auto" w:val="clear"/>
+            <w:tcMar>
+              <w:top w:w="100.0" w:type="dxa"/>
+              <w:left w:w="100.0" w:type="dxa"/>
+              <w:bottom w:w="100.0" w:type="dxa"/>
+              <w:right w:w="100.0" w:type="dxa"/>
+            </w:tcMar>
+            <w:vAlign w:val="top"/>
+          </w:tcPr>
+          <w:p>
+            <w:pPr>
+              <w:keepNext w:val="0"/>
+              <w:keepLines w:val="0"/>
+              <w:widowControl w:val="0"/>
+              <w:pBdr>
+                <w:top w:space="0" w:sz="0" w:val="nil"/>
+                <w:left w:space="0" w:sz="0" w:val="nil"/>
+                <w:bottom w:space="0" w:sz="0" w:val="nil"/>
+                <w:right w:space="0" w:sz="0" w:val="nil"/>
+                <w:between w:space="0" w:sz="0" w:val="nil"/>
+              </w:pBdr>
+              <w:shd w:fill="auto" w:val="clear"/>
+              <w:spacing w:after="0" w:before="0" w:line="240" w:lineRule="auto"/>
+              <w:ind w:left="0" w:right="0" w:firstLine="0"/>
+              <w:jc w:val="left"/>
+              <w:rPr/>
+            </w:pPr>
+            <w:r>
+              <w:rPr>
+                <w:rtl w:val="0"/>
+              </w:rPr>
+              <w:t xml:space="preserve">4</w:t>
+            </w:r>
+          </w:p>
+        </w:tc>
+        <w:tc>
+          <w:tcPr>
+            <w:shd w:fill="auto" w:val="clear"/>
+            <w:tcMar>
+              <w:top w:w="100.0" w:type="dxa"/>
+              <w:left w:w="100.0" w:type="dxa"/>
+              <w:bottom w:w="100.0" w:type="dxa"/>
+              <w:right w:w="100.0" w:type="dxa"/>
+            </w:tcMar>
+            <w:vAlign w:val="top"/>
+          </w:tcPr>
+          <w:p>
+            <w:pPr>
+              <w:keepNext w:val="0"/>
+              <w:keepLines w:val="0"/>
+              <w:widowControl w:val="0"/>
+              <w:pBdr>
+                <w:top w:space="0" w:sz="0" w:val="nil"/>
+                <w:left w:space="0" w:sz="0" w:val="nil"/>
+                <w:bottom w:space="0" w:sz="0" w:val="nil"/>
+                <w:right w:space="0" w:sz="0" w:val="nil"/>
+                <w:between w:space="0" w:sz="0" w:val="nil"/>
+              </w:pBdr>
+              <w:shd w:fill="auto" w:val="clear"/>
+              <w:spacing w:after="0" w:before="0" w:line="240" w:lineRule="auto"/>
+              <w:ind w:left="0" w:right="0" w:firstLine="0"/>
+              <w:jc w:val="left"/>
+              <w:rPr/>
+            </w:pPr>
+            <w:r>
+              <w:rPr>
+                <w:rtl w:val="0"/>
+              </w:rPr>
+              <w:t xml:space="preserve">4</w:t>
+            </w:r>
+          </w:p>
+        </w:tc>
+      </w:tr>
+      <w:tr>
+        <w:trPr>
+          <w:trHeight w:val="815.92529296875" w:hRule="atLeast"/>
+        </w:trPr>
+        <w:tc>
+          <w:tcPr>
+            <w:shd w:fill="auto" w:val="clear"/>
+            <w:tcMar>
+              <w:top w:w="100.0" w:type="dxa"/>
+              <w:left w:w="100.0" w:type="dxa"/>
+              <w:bottom w:w="100.0" w:type="dxa"/>
+              <w:right w:w="100.0" w:type="dxa"/>
+            </w:tcMar>
+            <w:vAlign w:val="top"/>
+          </w:tcPr>
+          <w:p>
+            <w:pPr>
+              <w:spacing w:after="240" w:before="240" w:lineRule="auto"/>
+              <w:ind w:left="0" w:firstLine="0"/>
+              <w:rPr/>
+            </w:pPr>
+            <w:r>
+              <w:rPr>
+                <w:rtl w:val="0"/>
+              </w:rPr>
+              <w:t xml:space="preserve">6</w:t>
+            </w:r>
+          </w:p>
+        </w:tc>
+        <w:tc>
+          <w:tcPr>
+            <w:shd w:fill="auto" w:val="clear"/>
+            <w:tcMar>
+              <w:top w:w="100.0" w:type="dxa"/>
+              <w:left w:w="100.0" w:type="dxa"/>
+              <w:bottom w:w="100.0" w:type="dxa"/>
+              <w:right w:w="100.0" w:type="dxa"/>
+            </w:tcMar>
+            <w:vAlign w:val="top"/>
+          </w:tcPr>
+          <w:p>
+            <w:pPr>
+              <w:spacing w:after="240" w:before="240" w:lineRule="auto"/>
+              <w:ind w:left="0" w:firstLine="0"/>
+              <w:rPr/>
+            </w:pPr>
+            <w:r>
+              <w:rPr>
+                <w:rtl w:val="0"/>
+              </w:rPr>
+              <w:t xml:space="preserve">Team member or client becomes unresponsive or cannot continue on the project</w:t>
+            </w:r>
+          </w:p>
+        </w:tc>
+        <w:tc>
+          <w:tcPr>
+            <w:shd w:fill="auto" w:val="clear"/>
+            <w:tcMar>
+              <w:top w:w="100.0" w:type="dxa"/>
+              <w:left w:w="100.0" w:type="dxa"/>
+              <w:bottom w:w="100.0" w:type="dxa"/>
+              <w:right w:w="100.0" w:type="dxa"/>
+            </w:tcMar>
+            <w:vAlign w:val="top"/>
+          </w:tcPr>
+          <w:p>
+            <w:pPr>
+              <w:keepNext w:val="0"/>
+              <w:keepLines w:val="0"/>
+              <w:widowControl w:val="0"/>
+              <w:pBdr>
+                <w:top w:space="0" w:sz="0" w:val="nil"/>
+                <w:left w:space="0" w:sz="0" w:val="nil"/>
+                <w:bottom w:space="0" w:sz="0" w:val="nil"/>
+                <w:right w:space="0" w:sz="0" w:val="nil"/>
+                <w:between w:space="0" w:sz="0" w:val="nil"/>
+              </w:pBdr>
+              <w:shd w:fill="auto" w:val="clear"/>
+              <w:spacing w:after="0" w:before="0" w:line="240" w:lineRule="auto"/>
+              <w:ind w:left="0" w:right="0" w:firstLine="0"/>
+              <w:jc w:val="left"/>
+              <w:rPr/>
+            </w:pPr>
+            <w:r>
+              <w:rPr>
+                <w:rtl w:val="0"/>
+              </w:rPr>
+              <w:t xml:space="preserve">2</w:t>
+            </w:r>
+          </w:p>
+        </w:tc>
+        <w:tc>
+          <w:tcPr>
+            <w:shd w:fill="auto" w:val="clear"/>
+            <w:tcMar>
+              <w:top w:w="100.0" w:type="dxa"/>
+              <w:left w:w="100.0" w:type="dxa"/>
+              <w:bottom w:w="100.0" w:type="dxa"/>
+              <w:right w:w="100.0" w:type="dxa"/>
+            </w:tcMar>
+            <w:vAlign w:val="top"/>
+          </w:tcPr>
+          <w:p>
+            <w:pPr>
+              <w:keepNext w:val="0"/>
+              <w:keepLines w:val="0"/>
+              <w:widowControl w:val="0"/>
+              <w:pBdr>
+                <w:top w:space="0" w:sz="0" w:val="nil"/>
+                <w:left w:space="0" w:sz="0" w:val="nil"/>
+                <w:bottom w:space="0" w:sz="0" w:val="nil"/>
+                <w:right w:space="0" w:sz="0" w:val="nil"/>
+                <w:between w:space="0" w:sz="0" w:val="nil"/>
+              </w:pBdr>
+              <w:shd w:fill="auto" w:val="clear"/>
+              <w:spacing w:after="0" w:before="0" w:line="240" w:lineRule="auto"/>
+              <w:ind w:left="0" w:right="0" w:firstLine="0"/>
+              <w:jc w:val="left"/>
+              <w:rPr/>
+            </w:pPr>
+            <w:r>
+              <w:rPr>
+                <w:rtl w:val="0"/>
+              </w:rPr>
+              <w:t xml:space="preserve">5</w:t>
+            </w:r>
+          </w:p>
+        </w:tc>
+        <w:tc>
+          <w:tcPr>
+            <w:shd w:fill="auto" w:val="clear"/>
+            <w:tcMar>
+              <w:top w:w="100.0" w:type="dxa"/>
+              <w:left w:w="100.0" w:type="dxa"/>
+              <w:bottom w:w="100.0" w:type="dxa"/>
+              <w:right w:w="100.0" w:type="dxa"/>
+            </w:tcMar>
+            <w:vAlign w:val="top"/>
+          </w:tcPr>
+          <w:p>
+            <w:pPr>
+              <w:keepNext w:val="0"/>
+              <w:keepLines w:val="0"/>
+              <w:widowControl w:val="0"/>
+              <w:pBdr>
+                <w:top w:space="0" w:sz="0" w:val="nil"/>
+                <w:left w:space="0" w:sz="0" w:val="nil"/>
+                <w:bottom w:space="0" w:sz="0" w:val="nil"/>
+                <w:right w:space="0" w:sz="0" w:val="nil"/>
+                <w:between w:space="0" w:sz="0" w:val="nil"/>
+              </w:pBdr>
+              <w:shd w:fill="auto" w:val="clear"/>
+              <w:spacing w:after="0" w:before="0" w:line="240" w:lineRule="auto"/>
+              <w:ind w:left="0" w:right="0" w:firstLine="0"/>
+              <w:jc w:val="left"/>
+              <w:rPr/>
+            </w:pPr>
+            <w:r>
+              <w:rPr>
+                <w:rtl w:val="0"/>
+              </w:rPr>
+              <w:t xml:space="preserve">10</w:t>
+            </w:r>
+          </w:p>
+        </w:tc>
+      </w:tr>
+    </w:tbl>
+    <w:p>
+      <w:pPr>
+        <w:spacing w:after="240" w:before="240" w:lineRule="auto"/>
+        <w:rPr>
+          <w:b w:val="1"/>
+        </w:rPr>
+      </w:pPr>
+      <w:r>
+        <w:rPr>
+          <w:b w:val="1"/>
+          <w:rtl w:val="0"/>
+        </w:rPr>
+        <w:t xml:space="preserve">Mitigation Strategy</w:t>
+      </w:r>
+    </w:p>
     <w:p>
       <w:pPr>
         <w:numPr>
@@ -1234,13 +2500,12 @@
         </w:numPr>
         <w:spacing w:after="0" w:afterAutospacing="0" w:before="240" w:lineRule="auto"/>
         <w:ind w:left="720" w:hanging="360"/>
-        <w:rPr/>
-      </w:pPr>
-      <w:r>
-        <w:rPr>
-          <w:rtl w:val="0"/>
-        </w:rPr>
-        <w:t xml:space="preserve">The Simulator API is buggy or broken for the C++ interface, C# interface, or both</w:t>
+      </w:pPr>
+      <w:r>
+        <w:rPr>
+          <w:rtl w:val="0"/>
+        </w:rPr>
+        <w:t xml:space="preserve">Find alternative ways of achieving the same functionality and apply “workarounds” by avoiding code paths or features that invoke simulator instability</w:t>
       </w:r>
     </w:p>
     <w:p>
@@ -1251,12 +2516,15 @@
         </w:numPr>
         <w:spacing w:after="0" w:afterAutospacing="0" w:before="0" w:beforeAutospacing="0" w:lineRule="auto"/>
         <w:ind w:left="720" w:hanging="360"/>
-      </w:pPr>
-      <w:r>
-        <w:rPr>
-          <w:rtl w:val="0"/>
-        </w:rPr>
-        <w:t xml:space="preserve">The Simulator API is consistently unreliable or unstable</w:t>
+        <w:rPr>
+          <w:u w:val="none"/>
+        </w:rPr>
+      </w:pPr>
+      <w:r>
+        <w:rPr>
+          <w:rtl w:val="0"/>
+        </w:rPr>
+        <w:t xml:space="preserve">Shift emphasis on project to documentation. Reduce scope of library, and provide a set of “starter templates” for using the API with a set of minimal functionality</w:t>
       </w:r>
     </w:p>
     <w:p>
@@ -1267,12 +2535,15 @@
         </w:numPr>
         <w:spacing w:after="0" w:afterAutospacing="0" w:before="0" w:beforeAutospacing="0" w:lineRule="auto"/>
         <w:ind w:left="720" w:hanging="360"/>
-      </w:pPr>
-      <w:r>
-        <w:rPr>
-          <w:rtl w:val="0"/>
-        </w:rPr>
-        <w:t xml:space="preserve">The Simulator API cannot be greatly simplified</w:t>
+        <w:rPr>
+          <w:u w:val="none"/>
+        </w:rPr>
+      </w:pPr>
+      <w:r>
+        <w:rPr>
+          <w:rtl w:val="0"/>
+        </w:rPr>
+        <w:t xml:space="preserve">Work on the game/POC and the simulator library in parallel. Design the POC based on the planned design of the library before it is complete.</w:t>
       </w:r>
     </w:p>
     <w:p>
@@ -1291,7 +2562,7 @@
         <w:rPr>
           <w:rtl w:val="0"/>
         </w:rPr>
-        <w:t xml:space="preserve">The Simulator API library takes longer than expected to produce, and there is not enough time to develop a game or POC</w:t>
+        <w:t xml:space="preserve">Look for workarounds in the API. In the worst case scenario, include instructions in-game on how to use the simulator/portal most effectively while the game is running.</w:t>
       </w:r>
     </w:p>
     <w:p>
@@ -1310,7 +2581,7 @@
         <w:rPr>
           <w:rtl w:val="0"/>
         </w:rPr>
-        <w:t xml:space="preserve">There is difficulty running and using the TIA Portal while the game is running. For example, it may not update adequately quickly, or the simulator must be refreshed manually</w:t>
+        <w:t xml:space="preserve">Create regular backups using extra hard drives/VM save states</w:t>
       </w:r>
     </w:p>
     <w:p>
@@ -1319,25 +2590,6 @@
           <w:ilvl w:val="0"/>
           <w:numId w:val="1"/>
         </w:numPr>
-        <w:spacing w:after="0" w:afterAutospacing="0" w:before="0" w:beforeAutospacing="0" w:lineRule="auto"/>
-        <w:ind w:left="720" w:hanging="360"/>
-        <w:rPr>
-          <w:u w:val="none"/>
-        </w:rPr>
-      </w:pPr>
-      <w:r>
-        <w:rPr>
-          <w:rtl w:val="0"/>
-        </w:rPr>
-        <w:t xml:space="preserve">The game or API crashes randomly</w:t>
-      </w:r>
-    </w:p>
-    <w:p>
-      <w:pPr>
-        <w:numPr>
-          <w:ilvl w:val="0"/>
-          <w:numId w:val="1"/>
-        </w:numPr>
         <w:spacing w:after="240" w:before="0" w:beforeAutospacing="0" w:lineRule="auto"/>
         <w:ind w:left="720" w:hanging="360"/>
         <w:rPr>
@@ -1348,153 +2600,7 @@
         <w:rPr>
           <w:rtl w:val="0"/>
         </w:rPr>
-        <w:t xml:space="preserve">Hardware failure, hard drive becomes unusable</w:t>
-      </w:r>
-    </w:p>
-    <w:p>
-      <w:pPr>
-        <w:spacing w:after="240" w:before="240" w:lineRule="auto"/>
-        <w:rPr>
-          <w:b w:val="1"/>
-        </w:rPr>
-      </w:pPr>
-      <w:r>
-        <w:rPr>
-          <w:b w:val="1"/>
-          <w:rtl w:val="0"/>
-        </w:rPr>
-        <w:t xml:space="preserve">Mitigation Strategy</w:t>
-      </w:r>
-    </w:p>
-    <w:p>
-      <w:pPr>
-        <w:numPr>
-          <w:ilvl w:val="0"/>
-          <w:numId w:val="2"/>
-        </w:numPr>
-        <w:spacing w:after="0" w:afterAutospacing="0" w:before="240" w:lineRule="auto"/>
-        <w:ind w:left="720" w:hanging="360"/>
-        <w:rPr/>
-      </w:pPr>
-      <w:r>
-        <w:rPr>
-          <w:rtl w:val="0"/>
-        </w:rPr>
-        <w:t xml:space="preserve">Use a lower-level interface and avoid using the provided language-specific API libraries directly. Eg. communicate with the simulator directly over TCP-IP</w:t>
-      </w:r>
-    </w:p>
-    <w:p>
-      <w:pPr>
-        <w:numPr>
-          <w:ilvl w:val="0"/>
-          <w:numId w:val="2"/>
-        </w:numPr>
-        <w:spacing w:after="0" w:afterAutospacing="0" w:before="0" w:beforeAutospacing="0" w:lineRule="auto"/>
-        <w:ind w:left="720" w:hanging="360"/>
-        <w:rPr>
-          <w:u w:val="none"/>
-        </w:rPr>
-      </w:pPr>
-      <w:r>
-        <w:rPr>
-          <w:rtl w:val="0"/>
-        </w:rPr>
-        <w:t xml:space="preserve">Find alternative ways of achieving the same functionality and apply “workarounds” by avoiding code paths or features that invoke simulator instability</w:t>
-      </w:r>
-    </w:p>
-    <w:p>
-      <w:pPr>
-        <w:numPr>
-          <w:ilvl w:val="0"/>
-          <w:numId w:val="2"/>
-        </w:numPr>
-        <w:spacing w:after="0" w:afterAutospacing="0" w:before="0" w:beforeAutospacing="0" w:lineRule="auto"/>
-        <w:ind w:left="720" w:hanging="360"/>
-        <w:rPr>
-          <w:u w:val="none"/>
-        </w:rPr>
-      </w:pPr>
-      <w:r>
-        <w:rPr>
-          <w:rtl w:val="0"/>
-        </w:rPr>
-        <w:t xml:space="preserve">Shift emphasis on project to documentation. Reduce scope of library, and provide a set of “starter templates” for using the API with a set of minimal functionality</w:t>
-      </w:r>
-    </w:p>
-    <w:p>
-      <w:pPr>
-        <w:numPr>
-          <w:ilvl w:val="0"/>
-          <w:numId w:val="2"/>
-        </w:numPr>
-        <w:spacing w:after="0" w:afterAutospacing="0" w:before="0" w:beforeAutospacing="0" w:lineRule="auto"/>
-        <w:ind w:left="720" w:hanging="360"/>
-        <w:rPr>
-          <w:u w:val="none"/>
-        </w:rPr>
-      </w:pPr>
-      <w:r>
-        <w:rPr>
-          <w:rtl w:val="0"/>
-        </w:rPr>
-        <w:t xml:space="preserve">Work on the game/POC and the simulator library in parallel. Design the POC based on the planned design of the library before it is complete.</w:t>
-      </w:r>
-    </w:p>
-    <w:p>
-      <w:pPr>
-        <w:numPr>
-          <w:ilvl w:val="0"/>
-          <w:numId w:val="2"/>
-        </w:numPr>
-        <w:spacing w:after="0" w:afterAutospacing="0" w:before="0" w:beforeAutospacing="0" w:lineRule="auto"/>
-        <w:ind w:left="720" w:hanging="360"/>
-        <w:rPr>
-          <w:u w:val="none"/>
-        </w:rPr>
-      </w:pPr>
-      <w:r>
-        <w:rPr>
-          <w:rtl w:val="0"/>
-        </w:rPr>
-        <w:t xml:space="preserve">Look for workarounds in the API. In the worst case scenario, include instructions in-game on how to use the simulator/portal most effectively while the game is running.</w:t>
-      </w:r>
-    </w:p>
-    <w:p>
-      <w:pPr>
-        <w:numPr>
-          <w:ilvl w:val="0"/>
-          <w:numId w:val="2"/>
-        </w:numPr>
-        <w:spacing w:after="0" w:afterAutospacing="0" w:before="0" w:beforeAutospacing="0" w:lineRule="auto"/>
-        <w:ind w:left="720" w:hanging="360"/>
-        <w:rPr>
-          <w:u w:val="none"/>
-        </w:rPr>
-      </w:pPr>
-      <w:r>
-        <w:rPr>
-          <w:rtl w:val="0"/>
-        </w:rPr>
-        <w:t xml:space="preserve">Create logging during our development to ensure we know why crashes occur</w:t>
-      </w:r>
-    </w:p>
-    <w:p>
-      <w:pPr>
-        <w:numPr>
-          <w:ilvl w:val="0"/>
-          <w:numId w:val="2"/>
-        </w:numPr>
-        <w:spacing w:after="240" w:before="0" w:beforeAutospacing="0" w:lineRule="auto"/>
-        <w:ind w:left="720" w:hanging="360"/>
-        <w:rPr>
-          <w:u w:val="none"/>
-        </w:rPr>
-      </w:pPr>
-      <w:r>
-        <w:rPr>
-          <w:rtl w:val="0"/>
-        </w:rPr>
-        <w:t xml:space="preserve">Create regular backups using extra hard drives/VM save states</w:t>
+        <w:t xml:space="preserve">Establish communication routes and consistent meeting times, keep project resources up-to-date and available to group members so the project can continue</w:t>
       </w:r>
       <w:r>
         <w:rPr>
@@ -1626,116 +2732,6 @@
   <w:abstractNum w:abstractNumId="2">
     <w:lvl w:ilvl="0">
       <w:start w:val="1"/>
-      <w:numFmt w:val="decimal"/>
-      <w:lvlText w:val="%1."/>
-      <w:lvlJc w:val="left"/>
-      <w:pPr>
-        <w:ind w:left="720" w:hanging="360"/>
-      </w:pPr>
-      <w:rPr>
-        <w:u w:val="none"/>
-      </w:rPr>
-    </w:lvl>
-    <w:lvl w:ilvl="1">
-      <w:start w:val="1"/>
-      <w:numFmt w:val="lowerLetter"/>
-      <w:lvlText w:val="%2."/>
-      <w:lvlJc w:val="left"/>
-      <w:pPr>
-        <w:ind w:left="1440" w:hanging="360"/>
-      </w:pPr>
-      <w:rPr>
-        <w:u w:val="none"/>
-      </w:rPr>
-    </w:lvl>
-    <w:lvl w:ilvl="2">
-      <w:start w:val="1"/>
-      <w:numFmt w:val="lowerRoman"/>
-      <w:lvlText w:val="%3."/>
-      <w:lvlJc w:val="right"/>
-      <w:pPr>
-        <w:ind w:left="2160" w:hanging="360"/>
-      </w:pPr>
-      <w:rPr>
-        <w:u w:val="none"/>
-      </w:rPr>
-    </w:lvl>
-    <w:lvl w:ilvl="3">
-      <w:start w:val="1"/>
-      <w:numFmt w:val="decimal"/>
-      <w:lvlText w:val="%4."/>
-      <w:lvlJc w:val="left"/>
-      <w:pPr>
-        <w:ind w:left="2880" w:hanging="360"/>
-      </w:pPr>
-      <w:rPr>
-        <w:u w:val="none"/>
-      </w:rPr>
-    </w:lvl>
-    <w:lvl w:ilvl="4">
-      <w:start w:val="1"/>
-      <w:numFmt w:val="lowerLetter"/>
-      <w:lvlText w:val="%5."/>
-      <w:lvlJc w:val="left"/>
-      <w:pPr>
-        <w:ind w:left="3600" w:hanging="360"/>
-      </w:pPr>
-      <w:rPr>
-        <w:u w:val="none"/>
-      </w:rPr>
-    </w:lvl>
-    <w:lvl w:ilvl="5">
-      <w:start w:val="1"/>
-      <w:numFmt w:val="lowerRoman"/>
-      <w:lvlText w:val="%6."/>
-      <w:lvlJc w:val="right"/>
-      <w:pPr>
-        <w:ind w:left="4320" w:hanging="360"/>
-      </w:pPr>
-      <w:rPr>
-        <w:u w:val="none"/>
-      </w:rPr>
-    </w:lvl>
-    <w:lvl w:ilvl="6">
-      <w:start w:val="1"/>
-      <w:numFmt w:val="decimal"/>
-      <w:lvlText w:val="%7."/>
-      <w:lvlJc w:val="left"/>
-      <w:pPr>
-        <w:ind w:left="5040" w:hanging="360"/>
-      </w:pPr>
-      <w:rPr>
-        <w:u w:val="none"/>
-      </w:rPr>
-    </w:lvl>
-    <w:lvl w:ilvl="7">
-      <w:start w:val="1"/>
-      <w:numFmt w:val="lowerLetter"/>
-      <w:lvlText w:val="%8."/>
-      <w:lvlJc w:val="left"/>
-      <w:pPr>
-        <w:ind w:left="5760" w:hanging="360"/>
-      </w:pPr>
-      <w:rPr>
-        <w:u w:val="none"/>
-      </w:rPr>
-    </w:lvl>
-    <w:lvl w:ilvl="8">
-      <w:start w:val="1"/>
-      <w:numFmt w:val="lowerRoman"/>
-      <w:lvlText w:val="%9."/>
-      <w:lvlJc w:val="right"/>
-      <w:pPr>
-        <w:ind w:left="6480" w:hanging="360"/>
-      </w:pPr>
-      <w:rPr>
-        <w:u w:val="none"/>
-      </w:rPr>
-    </w:lvl>
-  </w:abstractNum>
-  <w:abstractNum w:abstractNumId="3">
-    <w:lvl w:ilvl="0">
-      <w:start w:val="1"/>
       <w:numFmt w:val="bullet"/>
       <w:lvlText w:val="-"/>
       <w:lvlJc w:val="left"/>
@@ -1848,9 +2844,6 @@
   </w:num>
   <w:num w:numId="2">
     <w:abstractNumId w:val="2"/>
-  </w:num>
-  <w:num w:numId="3">
-    <w:abstractNumId w:val="3"/>
   </w:num>
 </w:numbering>
 </file>
@@ -1999,6 +2992,19 @@
       <w:sz w:val="30"/>
       <w:szCs w:val="30"/>
     </w:rPr>
+  </w:style>
+  <w:style w:type="table" w:styleId="Table1">
+    <w:basedOn w:val="TableNormal"/>
+    <w:tblPr>
+      <w:tblStyleRowBandSize w:val="1"/>
+      <w:tblStyleColBandSize w:val="1"/>
+      <w:tblCellMar>
+        <w:top w:w="100.0" w:type="dxa"/>
+        <w:left w:w="100.0" w:type="dxa"/>
+        <w:bottom w:w="100.0" w:type="dxa"/>
+        <w:right w:w="100.0" w:type="dxa"/>
+      </w:tblCellMar>
+    </w:tblPr>
   </w:style>
 </w:styles>
 </file>

</xml_diff>